<commit_message>
changes to resume, adding knapsack code and updating notes
changes to resume, adding knapsack code and updating notes
</commit_message>
<xml_diff>
--- a/Resume/Resume_karthik_new.docx
+++ b/Resume/Resume_karthik_new.docx
@@ -1,11 +1,12 @@
 
 <file path=word/document.xml><?xml version="1.0" encoding="utf-8"?>
-<w:document xmlns:wpc="http://schemas.microsoft.com/office/word/2010/wordprocessingCanvas" xmlns:cx="http://schemas.microsoft.com/office/drawing/2014/chartex" xmlns:cx1="http://schemas.microsoft.com/office/drawing/2015/9/8/chartex" xmlns:cx2="http://schemas.microsoft.com/office/drawing/2015/10/21/chartex" xmlns:cx3="http://schemas.microsoft.com/office/drawing/2016/5/9/chartex" xmlns:cx4="http://schemas.microsoft.com/office/drawing/2016/5/10/chartex" xmlns:cx5="http://schemas.microsoft.com/office/drawing/2016/5/11/chartex" xmlns:cx6="http://schemas.microsoft.com/office/drawing/2016/5/12/chartex" xmlns:cx7="http://schemas.microsoft.com/office/drawing/2016/5/13/chartex" xmlns:cx8="http://schemas.microsoft.com/office/drawing/2016/5/14/chartex" xmlns:mc="http://schemas.openxmlformats.org/markup-compatibility/2006" xmlns:aink="http://schemas.microsoft.com/office/drawing/2016/ink" xmlns:am3d="http://schemas.microsoft.com/office/drawing/2017/model3d" xmlns:o="urn:schemas-microsoft-com:office:office" xmlns:r="http://schemas.openxmlformats.org/officeDocument/2006/relationships" xmlns:m="http://schemas.openxmlformats.org/officeDocument/2006/math" xmlns:v="urn:schemas-microsoft-com:vml" xmlns:wp14="http://schemas.microsoft.com/office/word/2010/wordprocessingDrawing" xmlns:wp="http://schemas.openxmlformats.org/drawingml/2006/wordprocessingDrawing" xmlns:w10="urn:schemas-microsoft-com:office:word" xmlns:w="http://schemas.openxmlformats.org/wordprocessingml/2006/main" xmlns:w14="http://schemas.microsoft.com/office/word/2010/wordml" xmlns:w15="http://schemas.microsoft.com/office/word/2012/wordml" xmlns:w16cex="http://schemas.microsoft.com/office/word/2018/wordml/cex" xmlns:w16cid="http://schemas.microsoft.com/office/word/2016/wordml/cid" xmlns:w16="http://schemas.microsoft.com/office/word/2018/wordml" xmlns:w16se="http://schemas.microsoft.com/office/word/2015/wordml/symex" xmlns:wpg="http://schemas.microsoft.com/office/word/2010/wordprocessingGroup" xmlns:wpi="http://schemas.microsoft.com/office/word/2010/wordprocessingInk" xmlns:wne="http://schemas.microsoft.com/office/word/2006/wordml" xmlns:wps="http://schemas.microsoft.com/office/word/2010/wordprocessingShape" mc:Ignorable="w14 w15 w16se w16cid w16 w16cex wp14">
+<w:document xmlns:wpc="http://schemas.microsoft.com/office/word/2010/wordprocessingCanvas" xmlns:cx="http://schemas.microsoft.com/office/drawing/2014/chartex" xmlns:cx1="http://schemas.microsoft.com/office/drawing/2015/9/8/chartex" xmlns:cx2="http://schemas.microsoft.com/office/drawing/2015/10/21/chartex" xmlns:cx3="http://schemas.microsoft.com/office/drawing/2016/5/9/chartex" xmlns:cx4="http://schemas.microsoft.com/office/drawing/2016/5/10/chartex" xmlns:cx5="http://schemas.microsoft.com/office/drawing/2016/5/11/chartex" xmlns:cx6="http://schemas.microsoft.com/office/drawing/2016/5/12/chartex" xmlns:cx7="http://schemas.microsoft.com/office/drawing/2016/5/13/chartex" xmlns:cx8="http://schemas.microsoft.com/office/drawing/2016/5/14/chartex" xmlns:mc="http://schemas.openxmlformats.org/markup-compatibility/2006" xmlns:aink="http://schemas.microsoft.com/office/drawing/2016/ink" xmlns:am3d="http://schemas.microsoft.com/office/drawing/2017/model3d" xmlns:o="urn:schemas-microsoft-com:office:office" xmlns:r="http://schemas.openxmlformats.org/officeDocument/2006/relationships" xmlns:m="http://schemas.openxmlformats.org/officeDocument/2006/math" xmlns:v="urn:schemas-microsoft-com:vml" xmlns:wp14="http://schemas.microsoft.com/office/word/2010/wordprocessingDrawing" xmlns:wp="http://schemas.openxmlformats.org/drawingml/2006/wordprocessingDrawing" xmlns:w10="urn:schemas-microsoft-com:office:word" xmlns:w="http://schemas.openxmlformats.org/wordprocessingml/2006/main" xmlns:w14="http://schemas.microsoft.com/office/word/2010/wordml" xmlns:w15="http://schemas.microsoft.com/office/word/2012/wordml" xmlns:w16cex="http://schemas.microsoft.com/office/word/2018/wordml/cex" xmlns:w16cid="http://schemas.microsoft.com/office/word/2016/wordml/cid" xmlns:w16="http://schemas.microsoft.com/office/word/2018/wordml" xmlns:w16sdtdh="http://schemas.microsoft.com/office/word/2020/wordml/sdtdatahash" xmlns:w16se="http://schemas.microsoft.com/office/word/2015/wordml/symex" xmlns:wpg="http://schemas.microsoft.com/office/word/2010/wordprocessingGroup" xmlns:wpi="http://schemas.microsoft.com/office/word/2010/wordprocessingInk" xmlns:wne="http://schemas.microsoft.com/office/word/2006/wordml" xmlns:wps="http://schemas.microsoft.com/office/word/2010/wordprocessingShape" mc:Ignorable="w14 w15 w16se w16cid w16 w16cex w16sdtdh wp14">
   <w:background w:color="FFFFFF"/>
   <w:body>
     <w:p>
       <w:pPr>
         <w:spacing w:line="0" w:lineRule="atLeast"/>
+        <w:jc w:val="center"/>
         <w:rPr>
           <w:rFonts w:ascii="Times New Roman" w:eastAsia="Cambria" w:hAnsi="Times New Roman" w:cs="Times New Roman"/>
           <w:b/>
@@ -13,8 +14,6 @@
           <w:szCs w:val="28"/>
         </w:rPr>
       </w:pPr>
-      <w:bookmarkStart w:id="0" w:name="_Hlk50686267"/>
-      <w:bookmarkEnd w:id="0"/>
       <w:r>
         <w:rPr>
           <w:rFonts w:ascii="Times New Roman" w:eastAsia="Cambria" w:hAnsi="Times New Roman" w:cs="Times New Roman"/>
@@ -22,16 +21,7 @@
           <w:sz w:val="32"/>
           <w:szCs w:val="32"/>
         </w:rPr>
-        <w:t>Karthik Chinni</w:t>
-      </w:r>
-      <w:r>
-        <w:rPr>
-          <w:rFonts w:ascii="Times New Roman" w:eastAsia="Cambria" w:hAnsi="Times New Roman" w:cs="Times New Roman"/>
-          <w:b/>
-          <w:sz w:val="32"/>
-          <w:szCs w:val="32"/>
-        </w:rPr>
-        <w:tab/>
+        <w:t>CHINNI KARTHIK</w:t>
       </w:r>
       <w:r>
         <w:rPr>
@@ -433,6 +423,18 @@
     </w:p>
     <w:p>
       <w:pPr>
+        <w:spacing w:line="0" w:lineRule="atLeast"/>
+        <w:jc w:val="center"/>
+        <w:rPr>
+          <w:rFonts w:ascii="Times New Roman" w:eastAsia="Cambria" w:hAnsi="Times New Roman" w:cs="Times New Roman"/>
+          <w:b/>
+          <w:sz w:val="16"/>
+          <w:szCs w:val="16"/>
+        </w:rPr>
+      </w:pPr>
+    </w:p>
+    <w:p>
+      <w:pPr>
         <w:spacing w:line="212" w:lineRule="exact"/>
         <w:jc w:val="center"/>
         <w:rPr>
@@ -586,7 +588,7 @@
         <w:pStyle w:val="Standard"/>
         <w:numPr>
           <w:ilvl w:val="0"/>
-          <w:numId w:val="11"/>
+          <w:numId w:val="20"/>
         </w:numPr>
         <w:tabs>
           <w:tab w:val="left" w:pos="-720"/>
@@ -625,7 +627,7 @@
         <w:pStyle w:val="Standard"/>
         <w:numPr>
           <w:ilvl w:val="0"/>
-          <w:numId w:val="11"/>
+          <w:numId w:val="20"/>
         </w:numPr>
         <w:tabs>
           <w:tab w:val="left" w:pos="-720"/>
@@ -682,7 +684,7 @@
         <w:pStyle w:val="Standard"/>
         <w:numPr>
           <w:ilvl w:val="0"/>
-          <w:numId w:val="11"/>
+          <w:numId w:val="20"/>
         </w:numPr>
         <w:tabs>
           <w:tab w:val="left" w:pos="-720"/>
@@ -709,7 +711,7 @@
         <w:pStyle w:val="Standard"/>
         <w:numPr>
           <w:ilvl w:val="0"/>
-          <w:numId w:val="11"/>
+          <w:numId w:val="20"/>
         </w:numPr>
         <w:tabs>
           <w:tab w:val="left" w:pos="-720"/>
@@ -742,7 +744,7 @@
         <w:pStyle w:val="Standard"/>
         <w:numPr>
           <w:ilvl w:val="0"/>
-          <w:numId w:val="11"/>
+          <w:numId w:val="20"/>
         </w:numPr>
         <w:tabs>
           <w:tab w:val="left" w:pos="-720"/>
@@ -827,7 +829,7 @@
         <w:pStyle w:val="Standard"/>
         <w:numPr>
           <w:ilvl w:val="0"/>
-          <w:numId w:val="11"/>
+          <w:numId w:val="20"/>
         </w:numPr>
         <w:tabs>
           <w:tab w:val="left" w:pos="-720"/>
@@ -854,7 +856,7 @@
         <w:pStyle w:val="Standard"/>
         <w:numPr>
           <w:ilvl w:val="0"/>
-          <w:numId w:val="11"/>
+          <w:numId w:val="20"/>
         </w:numPr>
         <w:tabs>
           <w:tab w:val="left" w:pos="-720"/>
@@ -944,7 +946,7 @@
         <w:pStyle w:val="Standard"/>
         <w:numPr>
           <w:ilvl w:val="0"/>
-          <w:numId w:val="11"/>
+          <w:numId w:val="20"/>
         </w:numPr>
         <w:tabs>
           <w:tab w:val="left" w:pos="-720"/>
@@ -1021,7 +1023,7 @@
         <w:pStyle w:val="Standard"/>
         <w:numPr>
           <w:ilvl w:val="0"/>
-          <w:numId w:val="11"/>
+          <w:numId w:val="20"/>
         </w:numPr>
         <w:tabs>
           <w:tab w:val="left" w:pos="-720"/>
@@ -1407,6 +1409,12 @@
         <w:rPr>
           <w:rFonts w:ascii="Times New Roman" w:eastAsia="Cambria" w:hAnsi="Times New Roman" w:cs="Times New Roman"/>
         </w:rPr>
+        <w:t xml:space="preserve">Since </w:t>
+      </w:r>
+      <w:r>
+        <w:rPr>
+          <w:rFonts w:ascii="Times New Roman" w:eastAsia="Cambria" w:hAnsi="Times New Roman" w:cs="Times New Roman"/>
+        </w:rPr>
         <w:t>Mar</w:t>
       </w:r>
       <w:r>
@@ -1456,21 +1464,7 @@
           <w:rFonts w:ascii="Times New Roman" w:eastAsia="Cambria" w:hAnsi="Times New Roman" w:cs="Times New Roman"/>
           <w:b/>
         </w:rPr>
-        <w:t>VeriFone INC</w:t>
-      </w:r>
-      <w:r>
-        <w:rPr>
-          <w:rFonts w:ascii="Times New Roman" w:eastAsia="Cambria" w:hAnsi="Times New Roman" w:cs="Times New Roman"/>
-          <w:b/>
-        </w:rPr>
-        <w:t xml:space="preserve"> </w:t>
-      </w:r>
-      <w:r>
-        <w:rPr>
-          <w:rFonts w:ascii="Times New Roman" w:eastAsia="Cambria" w:hAnsi="Times New Roman" w:cs="Times New Roman"/>
-          <w:b/>
-        </w:rPr>
-        <w:t xml:space="preserve">(ITC InfoTech </w:t>
+        <w:t xml:space="preserve">ITC InfoTech </w:t>
       </w:r>
       <w:r>
         <w:rPr>
@@ -1478,13 +1472,6 @@
           <w:b/>
         </w:rPr>
         <w:t>Ltd.</w:t>
-      </w:r>
-      <w:r>
-        <w:rPr>
-          <w:rFonts w:ascii="Times New Roman" w:eastAsia="Cambria" w:hAnsi="Times New Roman" w:cs="Times New Roman"/>
-          <w:b/>
-        </w:rPr>
-        <w:t>)</w:t>
       </w:r>
       <w:r>
         <w:rPr>
@@ -1526,6 +1513,12 @@
         <w:rPr>
           <w:rFonts w:ascii="Times New Roman" w:eastAsia="Cambria" w:hAnsi="Times New Roman" w:cs="Times New Roman"/>
         </w:rPr>
+        <w:t xml:space="preserve">Since </w:t>
+      </w:r>
+      <w:r>
+        <w:rPr>
+          <w:rFonts w:ascii="Times New Roman" w:eastAsia="Cambria" w:hAnsi="Times New Roman" w:cs="Times New Roman"/>
+        </w:rPr>
         <w:t>Sep'</w:t>
       </w:r>
       <w:r>
@@ -1666,7 +1659,7 @@
       <w:pPr>
         <w:numPr>
           <w:ilvl w:val="0"/>
-          <w:numId w:val="10"/>
+          <w:numId w:val="21"/>
         </w:numPr>
         <w:tabs>
           <w:tab w:val="left" w:pos="400"/>
@@ -1706,7 +1699,7 @@
       <w:pPr>
         <w:numPr>
           <w:ilvl w:val="0"/>
-          <w:numId w:val="10"/>
+          <w:numId w:val="21"/>
         </w:numPr>
         <w:tabs>
           <w:tab w:val="left" w:pos="400"/>
@@ -1744,7 +1737,7 @@
       <w:pPr>
         <w:numPr>
           <w:ilvl w:val="0"/>
-          <w:numId w:val="10"/>
+          <w:numId w:val="21"/>
         </w:numPr>
         <w:tabs>
           <w:tab w:val="left" w:pos="400"/>
@@ -1803,7 +1796,7 @@
       <w:pPr>
         <w:numPr>
           <w:ilvl w:val="0"/>
-          <w:numId w:val="10"/>
+          <w:numId w:val="21"/>
         </w:numPr>
         <w:tabs>
           <w:tab w:val="left" w:pos="400"/>
@@ -1850,7 +1843,7 @@
       <w:pPr>
         <w:numPr>
           <w:ilvl w:val="0"/>
-          <w:numId w:val="10"/>
+          <w:numId w:val="21"/>
         </w:numPr>
         <w:tabs>
           <w:tab w:val="left" w:pos="400"/>
@@ -2008,7 +2001,7 @@
       <w:pPr>
         <w:numPr>
           <w:ilvl w:val="0"/>
-          <w:numId w:val="14"/>
+          <w:numId w:val="22"/>
         </w:numPr>
         <w:tabs>
           <w:tab w:val="left" w:pos="400"/>
@@ -2671,7 +2664,7 @@
         <w:widowControl w:val="0"/>
         <w:numPr>
           <w:ilvl w:val="0"/>
-          <w:numId w:val="15"/>
+          <w:numId w:val="23"/>
         </w:numPr>
         <w:tabs>
           <w:tab w:val="left" w:pos="720"/>
@@ -2728,7 +2721,7 @@
         <w:widowControl w:val="0"/>
         <w:numPr>
           <w:ilvl w:val="0"/>
-          <w:numId w:val="15"/>
+          <w:numId w:val="23"/>
         </w:numPr>
         <w:tabs>
           <w:tab w:val="left" w:pos="720"/>
@@ -2746,7 +2739,14 @@
           <w:rFonts w:ascii="Times New Roman" w:hAnsi="Times New Roman" w:cs="Times New Roman"/>
           <w:color w:val="000000"/>
         </w:rPr>
-        <w:t xml:space="preserve">Pre-University through Sri Chaitanya College - Kakinada with </w:t>
+        <w:t>Intermediate</w:t>
+      </w:r>
+      <w:r>
+        <w:rPr>
+          <w:rFonts w:ascii="Times New Roman" w:hAnsi="Times New Roman" w:cs="Times New Roman"/>
+          <w:color w:val="000000"/>
+        </w:rPr>
+        <w:t xml:space="preserve"> through Sri Chaitanya College - Kakinada with </w:t>
       </w:r>
       <w:r>
         <w:rPr>
@@ -2770,7 +2770,7 @@
         <w:widowControl w:val="0"/>
         <w:numPr>
           <w:ilvl w:val="0"/>
-          <w:numId w:val="15"/>
+          <w:numId w:val="23"/>
         </w:numPr>
         <w:tabs>
           <w:tab w:val="left" w:pos="720"/>
@@ -2948,7 +2948,7 @@
         <w:pStyle w:val="Standard"/>
         <w:numPr>
           <w:ilvl w:val="0"/>
-          <w:numId w:val="16"/>
+          <w:numId w:val="24"/>
         </w:numPr>
         <w:overflowPunct w:val="0"/>
         <w:autoSpaceDE w:val="0"/>
@@ -2960,17 +2960,26 @@
           <w:b/>
           <w:bCs/>
         </w:rPr>
-        <w:t>Client appreciations</w:t>
-      </w:r>
-      <w:r>
-        <w:t xml:space="preserve"> and </w:t>
-      </w:r>
-      <w:r>
-        <w:rPr>
-          <w:b/>
-          <w:bCs/>
-        </w:rPr>
-        <w:t>spot awards</w:t>
+        <w:t xml:space="preserve">Star Performer Award </w:t>
+      </w:r>
+      <w:r>
+        <w:t xml:space="preserve">for the quarter from </w:t>
+      </w:r>
+      <w:proofErr w:type="spellStart"/>
+      <w:r>
+        <w:rPr>
+          <w:b/>
+          <w:bCs/>
+        </w:rPr>
+        <w:t>Accolite</w:t>
+      </w:r>
+      <w:proofErr w:type="spellEnd"/>
+      <w:r>
+        <w:rPr>
+          <w:b/>
+          <w:bCs/>
+        </w:rPr>
+        <w:t xml:space="preserve"> Digital</w:t>
       </w:r>
       <w:r>
         <w:t>.</w:t>
@@ -2981,7 +2990,7 @@
         <w:pStyle w:val="Standard"/>
         <w:numPr>
           <w:ilvl w:val="0"/>
-          <w:numId w:val="16"/>
+          <w:numId w:val="24"/>
         </w:numPr>
         <w:overflowPunct w:val="0"/>
         <w:autoSpaceDE w:val="0"/>
@@ -3001,7 +3010,28 @@
           <w:kern w:val="0"/>
           <w:lang w:eastAsia="zh-CN" w:bidi="hi-IN"/>
         </w:rPr>
-        <w:t xml:space="preserve"> in SSC Exams-2007.</w:t>
+        <w:t xml:space="preserve"> in </w:t>
+      </w:r>
+      <w:r>
+        <w:rPr>
+          <w:kern w:val="0"/>
+          <w:lang w:eastAsia="zh-CN" w:bidi="hi-IN"/>
+        </w:rPr>
+        <w:t>SSC (</w:t>
+      </w:r>
+      <w:r>
+        <w:rPr>
+          <w:kern w:val="0"/>
+          <w:lang w:eastAsia="zh-CN" w:bidi="hi-IN"/>
+        </w:rPr>
+        <w:t>Tenth Standard)</w:t>
+      </w:r>
+      <w:r>
+        <w:rPr>
+          <w:kern w:val="0"/>
+          <w:lang w:eastAsia="zh-CN" w:bidi="hi-IN"/>
+        </w:rPr>
+        <w:t xml:space="preserve"> Exams-2007.</w:t>
       </w:r>
     </w:p>
     <w:p>
@@ -3009,7 +3039,7 @@
         <w:pStyle w:val="Standard"/>
         <w:numPr>
           <w:ilvl w:val="0"/>
-          <w:numId w:val="16"/>
+          <w:numId w:val="24"/>
         </w:numPr>
         <w:overflowPunct w:val="0"/>
         <w:autoSpaceDE w:val="0"/>
@@ -3052,7 +3082,7 @@
         <w:pStyle w:val="Standard"/>
         <w:numPr>
           <w:ilvl w:val="0"/>
-          <w:numId w:val="16"/>
+          <w:numId w:val="24"/>
         </w:numPr>
         <w:overflowPunct w:val="0"/>
         <w:autoSpaceDE w:val="0"/>
@@ -3080,7 +3110,7 @@
         <w:pStyle w:val="Standard"/>
         <w:numPr>
           <w:ilvl w:val="0"/>
-          <w:numId w:val="16"/>
+          <w:numId w:val="24"/>
         </w:numPr>
         <w:overflowPunct w:val="0"/>
         <w:autoSpaceDE w:val="0"/>
@@ -3137,9 +3167,24 @@
     </w:p>
     <w:p>
       <w:pPr>
-        <w:rPr>
-          <w:rFonts w:ascii="Times New Roman" w:eastAsia="Times New Roman" w:hAnsi="Times New Roman" w:cs="Times New Roman"/>
-        </w:rPr>
+        <w:pStyle w:val="Standard"/>
+        <w:overflowPunct w:val="0"/>
+        <w:autoSpaceDE w:val="0"/>
+        <w:spacing w:line="204" w:lineRule="auto"/>
+        <w:jc w:val="both"/>
+        <w:rPr>
+          <w:kern w:val="0"/>
+          <w:lang w:eastAsia="zh-CN" w:bidi="hi-IN"/>
+        </w:rPr>
+      </w:pPr>
+    </w:p>
+    <w:p>
+      <w:pPr>
+        <w:pStyle w:val="Standard"/>
+        <w:overflowPunct w:val="0"/>
+        <w:autoSpaceDE w:val="0"/>
+        <w:spacing w:line="204" w:lineRule="auto"/>
+        <w:jc w:val="both"/>
       </w:pPr>
     </w:p>
     <w:p>
@@ -3454,7 +3499,6 @@
         </w:rPr>
         <w:t>Technology</w:t>
       </w:r>
-      <w:proofErr w:type="gramStart"/>
       <w:r>
         <w:rPr>
           <w:rFonts w:ascii="Times New Roman" w:hAnsi="Times New Roman" w:cs="Times New Roman"/>
@@ -3475,7 +3519,6 @@
         </w:rPr>
         <w:tab/>
       </w:r>
-      <w:proofErr w:type="gramEnd"/>
       <w:r>
         <w:rPr>
           <w:rFonts w:ascii="Times New Roman" w:hAnsi="Times New Roman" w:cs="Times New Roman"/>
@@ -3509,7 +3552,13 @@
         <w:rPr>
           <w:rFonts w:ascii="Times New Roman" w:hAnsi="Times New Roman" w:cs="Times New Roman"/>
         </w:rPr>
-        <w:t xml:space="preserve">Java-SE,  </w:t>
+        <w:t>Java-</w:t>
+      </w:r>
+      <w:r>
+        <w:rPr>
+          <w:rFonts w:ascii="Times New Roman" w:hAnsi="Times New Roman" w:cs="Times New Roman"/>
+        </w:rPr>
+        <w:t xml:space="preserve">SE, </w:t>
       </w:r>
       <w:proofErr w:type="spellStart"/>
       <w:r>
@@ -3726,7 +3775,6 @@
         <w:t xml:space="preserve">amunda and work as per the workflow diagrams. It is a multi-module project and uses </w:t>
       </w:r>
       <w:proofErr w:type="spellStart"/>
-      <w:proofErr w:type="gramStart"/>
       <w:r>
         <w:rPr>
           <w:rFonts w:eastAsia="Arial Unicode MS"/>
@@ -3744,9 +3792,8 @@
           <w:color w:val="000000"/>
           <w:lang w:val="en-GB"/>
         </w:rPr>
-        <w:t xml:space="preserve"> ,</w:t>
-      </w:r>
-      <w:proofErr w:type="gramEnd"/>
+        <w:t>,</w:t>
+      </w:r>
       <w:r>
         <w:rPr>
           <w:rFonts w:eastAsia="Arial Unicode MS"/>
@@ -3852,7 +3899,7 @@
         <w:pStyle w:val="Standard"/>
         <w:numPr>
           <w:ilvl w:val="0"/>
-          <w:numId w:val="17"/>
+          <w:numId w:val="25"/>
         </w:numPr>
       </w:pPr>
       <w:r>
@@ -3869,7 +3916,7 @@
         <w:pStyle w:val="Standard"/>
         <w:numPr>
           <w:ilvl w:val="0"/>
-          <w:numId w:val="17"/>
+          <w:numId w:val="25"/>
         </w:numPr>
         <w:rPr>
           <w:b/>
@@ -3889,7 +3936,7 @@
         <w:pStyle w:val="Standard"/>
         <w:numPr>
           <w:ilvl w:val="0"/>
-          <w:numId w:val="17"/>
+          <w:numId w:val="25"/>
         </w:numPr>
         <w:rPr>
           <w:bCs/>
@@ -3911,7 +3958,7 @@
         <w:pStyle w:val="Standard"/>
         <w:numPr>
           <w:ilvl w:val="0"/>
-          <w:numId w:val="17"/>
+          <w:numId w:val="25"/>
         </w:numPr>
         <w:rPr>
           <w:bCs/>
@@ -4416,7 +4463,7 @@
         <w:pStyle w:val="Standard"/>
         <w:numPr>
           <w:ilvl w:val="0"/>
-          <w:numId w:val="19"/>
+          <w:numId w:val="26"/>
         </w:numPr>
         <w:spacing w:line="240" w:lineRule="exact"/>
         <w:jc w:val="both"/>
@@ -4449,7 +4496,7 @@
         <w:pStyle w:val="Standard"/>
         <w:numPr>
           <w:ilvl w:val="0"/>
-          <w:numId w:val="19"/>
+          <w:numId w:val="26"/>
         </w:numPr>
         <w:spacing w:line="240" w:lineRule="exact"/>
         <w:jc w:val="both"/>
@@ -4478,7 +4525,7 @@
       <w:pPr>
         <w:numPr>
           <w:ilvl w:val="0"/>
-          <w:numId w:val="14"/>
+          <w:numId w:val="26"/>
         </w:numPr>
         <w:rPr>
           <w:rFonts w:ascii="Times New Roman" w:eastAsia="Times New Roman" w:hAnsi="Times New Roman" w:cs="Times New Roman"/>
@@ -5037,7 +5084,7 @@
         <w:pStyle w:val="NormalArial"/>
         <w:numPr>
           <w:ilvl w:val="0"/>
-          <w:numId w:val="18"/>
+          <w:numId w:val="27"/>
         </w:numPr>
         <w:spacing w:line="240" w:lineRule="exact"/>
         <w:jc w:val="both"/>
@@ -5084,7 +5131,7 @@
         <w:pStyle w:val="NormalArial"/>
         <w:numPr>
           <w:ilvl w:val="0"/>
-          <w:numId w:val="18"/>
+          <w:numId w:val="27"/>
         </w:numPr>
         <w:spacing w:line="240" w:lineRule="exact"/>
         <w:jc w:val="both"/>
@@ -5146,7 +5193,7 @@
         <w:pStyle w:val="NormalArial"/>
         <w:numPr>
           <w:ilvl w:val="0"/>
-          <w:numId w:val="18"/>
+          <w:numId w:val="27"/>
         </w:numPr>
         <w:spacing w:line="240" w:lineRule="exact"/>
         <w:jc w:val="both"/>
@@ -5168,7 +5215,7 @@
         <w:pStyle w:val="NormalArial"/>
         <w:numPr>
           <w:ilvl w:val="0"/>
-          <w:numId w:val="18"/>
+          <w:numId w:val="27"/>
         </w:numPr>
         <w:spacing w:line="240" w:lineRule="exact"/>
         <w:jc w:val="both"/>
@@ -5451,7 +5498,27 @@
           <w:color w:val="000000"/>
         </w:rPr>
         <w:tab/>
-        <w:t>KARTHIK CHINNI</w:t>
+      </w:r>
+      <w:r>
+        <w:rPr>
+          <w:bCs/>
+          <w:color w:val="000000"/>
+        </w:rPr>
+        <w:t>CHINNI</w:t>
+      </w:r>
+      <w:r>
+        <w:rPr>
+          <w:bCs/>
+          <w:color w:val="000000"/>
+        </w:rPr>
+        <w:t xml:space="preserve"> </w:t>
+      </w:r>
+      <w:r>
+        <w:rPr>
+          <w:bCs/>
+          <w:color w:val="000000"/>
+        </w:rPr>
+        <w:t xml:space="preserve">KARTHIK </w:t>
       </w:r>
     </w:p>
     <w:p>
@@ -5512,6 +5579,67 @@
           <w:color w:val="000000"/>
         </w:rPr>
         <w:t>MARRIED</w:t>
+      </w:r>
+    </w:p>
+    <w:p>
+      <w:pPr>
+        <w:pStyle w:val="Standard"/>
+        <w:ind w:left="315"/>
+        <w:jc w:val="both"/>
+        <w:rPr>
+          <w:bCs/>
+          <w:color w:val="000000"/>
+        </w:rPr>
+      </w:pPr>
+      <w:r>
+        <w:rPr>
+          <w:bCs/>
+          <w:color w:val="000000"/>
+        </w:rPr>
+        <w:t xml:space="preserve">Location </w:t>
+      </w:r>
+      <w:r>
+        <w:rPr>
+          <w:bCs/>
+          <w:color w:val="000000"/>
+        </w:rPr>
+        <w:tab/>
+      </w:r>
+      <w:r>
+        <w:rPr>
+          <w:bCs/>
+          <w:color w:val="000000"/>
+        </w:rPr>
+        <w:tab/>
+      </w:r>
+      <w:r>
+        <w:rPr>
+          <w:bCs/>
+          <w:color w:val="000000"/>
+        </w:rPr>
+        <w:tab/>
+      </w:r>
+      <w:r>
+        <w:rPr>
+          <w:bCs/>
+          <w:color w:val="000000"/>
+        </w:rPr>
+        <w:tab/>
+      </w:r>
+      <w:r>
+        <w:rPr>
+          <w:bCs/>
+          <w:color w:val="000000"/>
+        </w:rPr>
+        <w:tab/>
+      </w:r>
+      <w:r>
+        <w:rPr>
+          <w:bCs/>
+          <w:color w:val="000000"/>
+        </w:rPr>
+        <w:tab/>
+        <w:t>Bangalore, India.</w:t>
       </w:r>
     </w:p>
     <w:p>
@@ -5579,9 +5707,16 @@
             <w:rStyle w:val="Hyperlink"/>
             <w:bCs/>
           </w:rPr>
-          <w:t>https://www.linkedin.com/in/karthik-chinni-b1ba96171</w:t>
+          <w:t>https://www.linkedin.com/in/karthikchinni</w:t>
         </w:r>
       </w:hyperlink>
+      <w:r>
+        <w:rPr>
+          <w:bCs/>
+          <w:color w:val="000000"/>
+        </w:rPr>
+        <w:t xml:space="preserve"> </w:t>
+      </w:r>
     </w:p>
     <w:sectPr>
       <w:headerReference w:type="even" r:id="rId10"/>
@@ -5602,7 +5737,7 @@
 </file>
 
 <file path=word/endnotes.xml><?xml version="1.0" encoding="utf-8"?>
-<w:endnotes xmlns:wpc="http://schemas.microsoft.com/office/word/2010/wordprocessingCanvas" xmlns:cx="http://schemas.microsoft.com/office/drawing/2014/chartex" xmlns:cx1="http://schemas.microsoft.com/office/drawing/2015/9/8/chartex" xmlns:cx2="http://schemas.microsoft.com/office/drawing/2015/10/21/chartex" xmlns:cx3="http://schemas.microsoft.com/office/drawing/2016/5/9/chartex" xmlns:cx4="http://schemas.microsoft.com/office/drawing/2016/5/10/chartex" xmlns:cx5="http://schemas.microsoft.com/office/drawing/2016/5/11/chartex" xmlns:cx6="http://schemas.microsoft.com/office/drawing/2016/5/12/chartex" xmlns:cx7="http://schemas.microsoft.com/office/drawing/2016/5/13/chartex" xmlns:cx8="http://schemas.microsoft.com/office/drawing/2016/5/14/chartex" xmlns:mc="http://schemas.openxmlformats.org/markup-compatibility/2006" xmlns:aink="http://schemas.microsoft.com/office/drawing/2016/ink" xmlns:am3d="http://schemas.microsoft.com/office/drawing/2017/model3d" xmlns:o="urn:schemas-microsoft-com:office:office" xmlns:r="http://schemas.openxmlformats.org/officeDocument/2006/relationships" xmlns:m="http://schemas.openxmlformats.org/officeDocument/2006/math" xmlns:v="urn:schemas-microsoft-com:vml" xmlns:wp14="http://schemas.microsoft.com/office/word/2010/wordprocessingDrawing" xmlns:wp="http://schemas.openxmlformats.org/drawingml/2006/wordprocessingDrawing" xmlns:w10="urn:schemas-microsoft-com:office:word" xmlns:w="http://schemas.openxmlformats.org/wordprocessingml/2006/main" xmlns:w14="http://schemas.microsoft.com/office/word/2010/wordml" xmlns:w15="http://schemas.microsoft.com/office/word/2012/wordml" xmlns:w16cex="http://schemas.microsoft.com/office/word/2018/wordml/cex" xmlns:w16cid="http://schemas.microsoft.com/office/word/2016/wordml/cid" xmlns:w16="http://schemas.microsoft.com/office/word/2018/wordml" xmlns:w16se="http://schemas.microsoft.com/office/word/2015/wordml/symex" xmlns:wpg="http://schemas.microsoft.com/office/word/2010/wordprocessingGroup" xmlns:wpi="http://schemas.microsoft.com/office/word/2010/wordprocessingInk" xmlns:wne="http://schemas.microsoft.com/office/word/2006/wordml" xmlns:wps="http://schemas.microsoft.com/office/word/2010/wordprocessingShape" mc:Ignorable="w14 w15 w16se w16cid w16 w16cex wp14">
+<w:endnotes xmlns:wpc="http://schemas.microsoft.com/office/word/2010/wordprocessingCanvas" xmlns:cx="http://schemas.microsoft.com/office/drawing/2014/chartex" xmlns:cx1="http://schemas.microsoft.com/office/drawing/2015/9/8/chartex" xmlns:cx2="http://schemas.microsoft.com/office/drawing/2015/10/21/chartex" xmlns:cx3="http://schemas.microsoft.com/office/drawing/2016/5/9/chartex" xmlns:cx4="http://schemas.microsoft.com/office/drawing/2016/5/10/chartex" xmlns:cx5="http://schemas.microsoft.com/office/drawing/2016/5/11/chartex" xmlns:cx6="http://schemas.microsoft.com/office/drawing/2016/5/12/chartex" xmlns:cx7="http://schemas.microsoft.com/office/drawing/2016/5/13/chartex" xmlns:cx8="http://schemas.microsoft.com/office/drawing/2016/5/14/chartex" xmlns:mc="http://schemas.openxmlformats.org/markup-compatibility/2006" xmlns:aink="http://schemas.microsoft.com/office/drawing/2016/ink" xmlns:am3d="http://schemas.microsoft.com/office/drawing/2017/model3d" xmlns:o="urn:schemas-microsoft-com:office:office" xmlns:r="http://schemas.openxmlformats.org/officeDocument/2006/relationships" xmlns:m="http://schemas.openxmlformats.org/officeDocument/2006/math" xmlns:v="urn:schemas-microsoft-com:vml" xmlns:wp14="http://schemas.microsoft.com/office/word/2010/wordprocessingDrawing" xmlns:wp="http://schemas.openxmlformats.org/drawingml/2006/wordprocessingDrawing" xmlns:w10="urn:schemas-microsoft-com:office:word" xmlns:w="http://schemas.openxmlformats.org/wordprocessingml/2006/main" xmlns:w14="http://schemas.microsoft.com/office/word/2010/wordml" xmlns:w15="http://schemas.microsoft.com/office/word/2012/wordml" xmlns:w16cex="http://schemas.microsoft.com/office/word/2018/wordml/cex" xmlns:w16cid="http://schemas.microsoft.com/office/word/2016/wordml/cid" xmlns:w16="http://schemas.microsoft.com/office/word/2018/wordml" xmlns:w16sdtdh="http://schemas.microsoft.com/office/word/2020/wordml/sdtdatahash" xmlns:w16se="http://schemas.microsoft.com/office/word/2015/wordml/symex" xmlns:wpg="http://schemas.microsoft.com/office/word/2010/wordprocessingGroup" xmlns:wpi="http://schemas.microsoft.com/office/word/2010/wordprocessingInk" xmlns:wne="http://schemas.microsoft.com/office/word/2006/wordml" xmlns:wps="http://schemas.microsoft.com/office/word/2010/wordprocessingShape" mc:Ignorable="w14 w15 w16se w16cid w16 w16cex w16sdtdh wp14">
   <w:endnote w:type="separator" w:id="-1">
     <w:p>
       <w:r>
@@ -5621,7 +5756,7 @@
 </file>
 
 <file path=word/footer1.xml><?xml version="1.0" encoding="utf-8"?>
-<w:ftr xmlns:wpc="http://schemas.microsoft.com/office/word/2010/wordprocessingCanvas" xmlns:cx="http://schemas.microsoft.com/office/drawing/2014/chartex" xmlns:cx1="http://schemas.microsoft.com/office/drawing/2015/9/8/chartex" xmlns:cx2="http://schemas.microsoft.com/office/drawing/2015/10/21/chartex" xmlns:cx3="http://schemas.microsoft.com/office/drawing/2016/5/9/chartex" xmlns:cx4="http://schemas.microsoft.com/office/drawing/2016/5/10/chartex" xmlns:cx5="http://schemas.microsoft.com/office/drawing/2016/5/11/chartex" xmlns:cx6="http://schemas.microsoft.com/office/drawing/2016/5/12/chartex" xmlns:cx7="http://schemas.microsoft.com/office/drawing/2016/5/13/chartex" xmlns:cx8="http://schemas.microsoft.com/office/drawing/2016/5/14/chartex" xmlns:mc="http://schemas.openxmlformats.org/markup-compatibility/2006" xmlns:aink="http://schemas.microsoft.com/office/drawing/2016/ink" xmlns:am3d="http://schemas.microsoft.com/office/drawing/2017/model3d" xmlns:o="urn:schemas-microsoft-com:office:office" xmlns:r="http://schemas.openxmlformats.org/officeDocument/2006/relationships" xmlns:m="http://schemas.openxmlformats.org/officeDocument/2006/math" xmlns:v="urn:schemas-microsoft-com:vml" xmlns:wp14="http://schemas.microsoft.com/office/word/2010/wordprocessingDrawing" xmlns:wp="http://schemas.openxmlformats.org/drawingml/2006/wordprocessingDrawing" xmlns:w10="urn:schemas-microsoft-com:office:word" xmlns:w="http://schemas.openxmlformats.org/wordprocessingml/2006/main" xmlns:w14="http://schemas.microsoft.com/office/word/2010/wordml" xmlns:w15="http://schemas.microsoft.com/office/word/2012/wordml" xmlns:w16cex="http://schemas.microsoft.com/office/word/2018/wordml/cex" xmlns:w16cid="http://schemas.microsoft.com/office/word/2016/wordml/cid" xmlns:w16="http://schemas.microsoft.com/office/word/2018/wordml" xmlns:w16se="http://schemas.microsoft.com/office/word/2015/wordml/symex" xmlns:wpg="http://schemas.microsoft.com/office/word/2010/wordprocessingGroup" xmlns:wpi="http://schemas.microsoft.com/office/word/2010/wordprocessingInk" xmlns:wne="http://schemas.microsoft.com/office/word/2006/wordml" xmlns:wps="http://schemas.microsoft.com/office/word/2010/wordprocessingShape" mc:Ignorable="w14 w15 w16se w16cid w16 w16cex wp14">
+<w:ftr xmlns:wpc="http://schemas.microsoft.com/office/word/2010/wordprocessingCanvas" xmlns:cx="http://schemas.microsoft.com/office/drawing/2014/chartex" xmlns:cx1="http://schemas.microsoft.com/office/drawing/2015/9/8/chartex" xmlns:cx2="http://schemas.microsoft.com/office/drawing/2015/10/21/chartex" xmlns:cx3="http://schemas.microsoft.com/office/drawing/2016/5/9/chartex" xmlns:cx4="http://schemas.microsoft.com/office/drawing/2016/5/10/chartex" xmlns:cx5="http://schemas.microsoft.com/office/drawing/2016/5/11/chartex" xmlns:cx6="http://schemas.microsoft.com/office/drawing/2016/5/12/chartex" xmlns:cx7="http://schemas.microsoft.com/office/drawing/2016/5/13/chartex" xmlns:cx8="http://schemas.microsoft.com/office/drawing/2016/5/14/chartex" xmlns:mc="http://schemas.openxmlformats.org/markup-compatibility/2006" xmlns:aink="http://schemas.microsoft.com/office/drawing/2016/ink" xmlns:am3d="http://schemas.microsoft.com/office/drawing/2017/model3d" xmlns:o="urn:schemas-microsoft-com:office:office" xmlns:r="http://schemas.openxmlformats.org/officeDocument/2006/relationships" xmlns:m="http://schemas.openxmlformats.org/officeDocument/2006/math" xmlns:v="urn:schemas-microsoft-com:vml" xmlns:wp14="http://schemas.microsoft.com/office/word/2010/wordprocessingDrawing" xmlns:wp="http://schemas.openxmlformats.org/drawingml/2006/wordprocessingDrawing" xmlns:w10="urn:schemas-microsoft-com:office:word" xmlns:w="http://schemas.openxmlformats.org/wordprocessingml/2006/main" xmlns:w14="http://schemas.microsoft.com/office/word/2010/wordml" xmlns:w15="http://schemas.microsoft.com/office/word/2012/wordml" xmlns:w16cex="http://schemas.microsoft.com/office/word/2018/wordml/cex" xmlns:w16cid="http://schemas.microsoft.com/office/word/2016/wordml/cid" xmlns:w16="http://schemas.microsoft.com/office/word/2018/wordml" xmlns:w16sdtdh="http://schemas.microsoft.com/office/word/2020/wordml/sdtdatahash" xmlns:w16se="http://schemas.microsoft.com/office/word/2015/wordml/symex" xmlns:wpg="http://schemas.microsoft.com/office/word/2010/wordprocessingGroup" xmlns:wpi="http://schemas.microsoft.com/office/word/2010/wordprocessingInk" xmlns:wne="http://schemas.microsoft.com/office/word/2006/wordml" xmlns:wps="http://schemas.microsoft.com/office/word/2010/wordprocessingShape" mc:Ignorable="w14 w15 w16se w16cid w16 w16cex w16sdtdh wp14">
   <w:p>
     <w:pPr>
       <w:pStyle w:val="Footer"/>
@@ -5631,7 +5766,7 @@
 </file>
 
 <file path=word/footer2.xml><?xml version="1.0" encoding="utf-8"?>
-<w:ftr xmlns:wpc="http://schemas.microsoft.com/office/word/2010/wordprocessingCanvas" xmlns:cx="http://schemas.microsoft.com/office/drawing/2014/chartex" xmlns:cx1="http://schemas.microsoft.com/office/drawing/2015/9/8/chartex" xmlns:cx2="http://schemas.microsoft.com/office/drawing/2015/10/21/chartex" xmlns:cx3="http://schemas.microsoft.com/office/drawing/2016/5/9/chartex" xmlns:cx4="http://schemas.microsoft.com/office/drawing/2016/5/10/chartex" xmlns:cx5="http://schemas.microsoft.com/office/drawing/2016/5/11/chartex" xmlns:cx6="http://schemas.microsoft.com/office/drawing/2016/5/12/chartex" xmlns:cx7="http://schemas.microsoft.com/office/drawing/2016/5/13/chartex" xmlns:cx8="http://schemas.microsoft.com/office/drawing/2016/5/14/chartex" xmlns:mc="http://schemas.openxmlformats.org/markup-compatibility/2006" xmlns:aink="http://schemas.microsoft.com/office/drawing/2016/ink" xmlns:am3d="http://schemas.microsoft.com/office/drawing/2017/model3d" xmlns:o="urn:schemas-microsoft-com:office:office" xmlns:r="http://schemas.openxmlformats.org/officeDocument/2006/relationships" xmlns:m="http://schemas.openxmlformats.org/officeDocument/2006/math" xmlns:v="urn:schemas-microsoft-com:vml" xmlns:wp14="http://schemas.microsoft.com/office/word/2010/wordprocessingDrawing" xmlns:wp="http://schemas.openxmlformats.org/drawingml/2006/wordprocessingDrawing" xmlns:w10="urn:schemas-microsoft-com:office:word" xmlns:w="http://schemas.openxmlformats.org/wordprocessingml/2006/main" xmlns:w14="http://schemas.microsoft.com/office/word/2010/wordml" xmlns:w15="http://schemas.microsoft.com/office/word/2012/wordml" xmlns:w16cex="http://schemas.microsoft.com/office/word/2018/wordml/cex" xmlns:w16cid="http://schemas.microsoft.com/office/word/2016/wordml/cid" xmlns:w16="http://schemas.microsoft.com/office/word/2018/wordml" xmlns:w16se="http://schemas.microsoft.com/office/word/2015/wordml/symex" xmlns:wpg="http://schemas.microsoft.com/office/word/2010/wordprocessingGroup" xmlns:wpi="http://schemas.microsoft.com/office/word/2010/wordprocessingInk" xmlns:wne="http://schemas.microsoft.com/office/word/2006/wordml" xmlns:wps="http://schemas.microsoft.com/office/word/2010/wordprocessingShape" mc:Ignorable="w14 w15 w16se w16cid w16 w16cex wp14">
+<w:ftr xmlns:wpc="http://schemas.microsoft.com/office/word/2010/wordprocessingCanvas" xmlns:cx="http://schemas.microsoft.com/office/drawing/2014/chartex" xmlns:cx1="http://schemas.microsoft.com/office/drawing/2015/9/8/chartex" xmlns:cx2="http://schemas.microsoft.com/office/drawing/2015/10/21/chartex" xmlns:cx3="http://schemas.microsoft.com/office/drawing/2016/5/9/chartex" xmlns:cx4="http://schemas.microsoft.com/office/drawing/2016/5/10/chartex" xmlns:cx5="http://schemas.microsoft.com/office/drawing/2016/5/11/chartex" xmlns:cx6="http://schemas.microsoft.com/office/drawing/2016/5/12/chartex" xmlns:cx7="http://schemas.microsoft.com/office/drawing/2016/5/13/chartex" xmlns:cx8="http://schemas.microsoft.com/office/drawing/2016/5/14/chartex" xmlns:mc="http://schemas.openxmlformats.org/markup-compatibility/2006" xmlns:aink="http://schemas.microsoft.com/office/drawing/2016/ink" xmlns:am3d="http://schemas.microsoft.com/office/drawing/2017/model3d" xmlns:o="urn:schemas-microsoft-com:office:office" xmlns:r="http://schemas.openxmlformats.org/officeDocument/2006/relationships" xmlns:m="http://schemas.openxmlformats.org/officeDocument/2006/math" xmlns:v="urn:schemas-microsoft-com:vml" xmlns:wp14="http://schemas.microsoft.com/office/word/2010/wordprocessingDrawing" xmlns:wp="http://schemas.openxmlformats.org/drawingml/2006/wordprocessingDrawing" xmlns:w10="urn:schemas-microsoft-com:office:word" xmlns:w="http://schemas.openxmlformats.org/wordprocessingml/2006/main" xmlns:w14="http://schemas.microsoft.com/office/word/2010/wordml" xmlns:w15="http://schemas.microsoft.com/office/word/2012/wordml" xmlns:w16cex="http://schemas.microsoft.com/office/word/2018/wordml/cex" xmlns:w16cid="http://schemas.microsoft.com/office/word/2016/wordml/cid" xmlns:w16="http://schemas.microsoft.com/office/word/2018/wordml" xmlns:w16sdtdh="http://schemas.microsoft.com/office/word/2020/wordml/sdtdatahash" xmlns:w16se="http://schemas.microsoft.com/office/word/2015/wordml/symex" xmlns:wpg="http://schemas.microsoft.com/office/word/2010/wordprocessingGroup" xmlns:wpi="http://schemas.microsoft.com/office/word/2010/wordprocessingInk" xmlns:wne="http://schemas.microsoft.com/office/word/2006/wordml" xmlns:wps="http://schemas.microsoft.com/office/word/2010/wordprocessingShape" mc:Ignorable="w14 w15 w16se w16cid w16 w16cex w16sdtdh wp14">
   <w:p>
     <w:pPr>
       <w:pStyle w:val="Footer"/>
@@ -5641,7 +5776,7 @@
 </file>
 
 <file path=word/footer3.xml><?xml version="1.0" encoding="utf-8"?>
-<w:ftr xmlns:wpc="http://schemas.microsoft.com/office/word/2010/wordprocessingCanvas" xmlns:cx="http://schemas.microsoft.com/office/drawing/2014/chartex" xmlns:cx1="http://schemas.microsoft.com/office/drawing/2015/9/8/chartex" xmlns:cx2="http://schemas.microsoft.com/office/drawing/2015/10/21/chartex" xmlns:cx3="http://schemas.microsoft.com/office/drawing/2016/5/9/chartex" xmlns:cx4="http://schemas.microsoft.com/office/drawing/2016/5/10/chartex" xmlns:cx5="http://schemas.microsoft.com/office/drawing/2016/5/11/chartex" xmlns:cx6="http://schemas.microsoft.com/office/drawing/2016/5/12/chartex" xmlns:cx7="http://schemas.microsoft.com/office/drawing/2016/5/13/chartex" xmlns:cx8="http://schemas.microsoft.com/office/drawing/2016/5/14/chartex" xmlns:mc="http://schemas.openxmlformats.org/markup-compatibility/2006" xmlns:aink="http://schemas.microsoft.com/office/drawing/2016/ink" xmlns:am3d="http://schemas.microsoft.com/office/drawing/2017/model3d" xmlns:o="urn:schemas-microsoft-com:office:office" xmlns:r="http://schemas.openxmlformats.org/officeDocument/2006/relationships" xmlns:m="http://schemas.openxmlformats.org/officeDocument/2006/math" xmlns:v="urn:schemas-microsoft-com:vml" xmlns:wp14="http://schemas.microsoft.com/office/word/2010/wordprocessingDrawing" xmlns:wp="http://schemas.openxmlformats.org/drawingml/2006/wordprocessingDrawing" xmlns:w10="urn:schemas-microsoft-com:office:word" xmlns:w="http://schemas.openxmlformats.org/wordprocessingml/2006/main" xmlns:w14="http://schemas.microsoft.com/office/word/2010/wordml" xmlns:w15="http://schemas.microsoft.com/office/word/2012/wordml" xmlns:w16cex="http://schemas.microsoft.com/office/word/2018/wordml/cex" xmlns:w16cid="http://schemas.microsoft.com/office/word/2016/wordml/cid" xmlns:w16="http://schemas.microsoft.com/office/word/2018/wordml" xmlns:w16se="http://schemas.microsoft.com/office/word/2015/wordml/symex" xmlns:wpg="http://schemas.microsoft.com/office/word/2010/wordprocessingGroup" xmlns:wpi="http://schemas.microsoft.com/office/word/2010/wordprocessingInk" xmlns:wne="http://schemas.microsoft.com/office/word/2006/wordml" xmlns:wps="http://schemas.microsoft.com/office/word/2010/wordprocessingShape" mc:Ignorable="w14 w15 w16se w16cid w16 w16cex wp14">
+<w:ftr xmlns:wpc="http://schemas.microsoft.com/office/word/2010/wordprocessingCanvas" xmlns:cx="http://schemas.microsoft.com/office/drawing/2014/chartex" xmlns:cx1="http://schemas.microsoft.com/office/drawing/2015/9/8/chartex" xmlns:cx2="http://schemas.microsoft.com/office/drawing/2015/10/21/chartex" xmlns:cx3="http://schemas.microsoft.com/office/drawing/2016/5/9/chartex" xmlns:cx4="http://schemas.microsoft.com/office/drawing/2016/5/10/chartex" xmlns:cx5="http://schemas.microsoft.com/office/drawing/2016/5/11/chartex" xmlns:cx6="http://schemas.microsoft.com/office/drawing/2016/5/12/chartex" xmlns:cx7="http://schemas.microsoft.com/office/drawing/2016/5/13/chartex" xmlns:cx8="http://schemas.microsoft.com/office/drawing/2016/5/14/chartex" xmlns:mc="http://schemas.openxmlformats.org/markup-compatibility/2006" xmlns:aink="http://schemas.microsoft.com/office/drawing/2016/ink" xmlns:am3d="http://schemas.microsoft.com/office/drawing/2017/model3d" xmlns:o="urn:schemas-microsoft-com:office:office" xmlns:r="http://schemas.openxmlformats.org/officeDocument/2006/relationships" xmlns:m="http://schemas.openxmlformats.org/officeDocument/2006/math" xmlns:v="urn:schemas-microsoft-com:vml" xmlns:wp14="http://schemas.microsoft.com/office/word/2010/wordprocessingDrawing" xmlns:wp="http://schemas.openxmlformats.org/drawingml/2006/wordprocessingDrawing" xmlns:w10="urn:schemas-microsoft-com:office:word" xmlns:w="http://schemas.openxmlformats.org/wordprocessingml/2006/main" xmlns:w14="http://schemas.microsoft.com/office/word/2010/wordml" xmlns:w15="http://schemas.microsoft.com/office/word/2012/wordml" xmlns:w16cex="http://schemas.microsoft.com/office/word/2018/wordml/cex" xmlns:w16cid="http://schemas.microsoft.com/office/word/2016/wordml/cid" xmlns:w16="http://schemas.microsoft.com/office/word/2018/wordml" xmlns:w16sdtdh="http://schemas.microsoft.com/office/word/2020/wordml/sdtdatahash" xmlns:w16se="http://schemas.microsoft.com/office/word/2015/wordml/symex" xmlns:wpg="http://schemas.microsoft.com/office/word/2010/wordprocessingGroup" xmlns:wpi="http://schemas.microsoft.com/office/word/2010/wordprocessingInk" xmlns:wne="http://schemas.microsoft.com/office/word/2006/wordml" xmlns:wps="http://schemas.microsoft.com/office/word/2010/wordprocessingShape" mc:Ignorable="w14 w15 w16se w16cid w16 w16cex w16sdtdh wp14">
   <w:p>
     <w:pPr>
       <w:pStyle w:val="Footer"/>
@@ -5651,7 +5786,7 @@
 </file>
 
 <file path=word/footnotes.xml><?xml version="1.0" encoding="utf-8"?>
-<w:footnotes xmlns:wpc="http://schemas.microsoft.com/office/word/2010/wordprocessingCanvas" xmlns:cx="http://schemas.microsoft.com/office/drawing/2014/chartex" xmlns:cx1="http://schemas.microsoft.com/office/drawing/2015/9/8/chartex" xmlns:cx2="http://schemas.microsoft.com/office/drawing/2015/10/21/chartex" xmlns:cx3="http://schemas.microsoft.com/office/drawing/2016/5/9/chartex" xmlns:cx4="http://schemas.microsoft.com/office/drawing/2016/5/10/chartex" xmlns:cx5="http://schemas.microsoft.com/office/drawing/2016/5/11/chartex" xmlns:cx6="http://schemas.microsoft.com/office/drawing/2016/5/12/chartex" xmlns:cx7="http://schemas.microsoft.com/office/drawing/2016/5/13/chartex" xmlns:cx8="http://schemas.microsoft.com/office/drawing/2016/5/14/chartex" xmlns:mc="http://schemas.openxmlformats.org/markup-compatibility/2006" xmlns:aink="http://schemas.microsoft.com/office/drawing/2016/ink" xmlns:am3d="http://schemas.microsoft.com/office/drawing/2017/model3d" xmlns:o="urn:schemas-microsoft-com:office:office" xmlns:r="http://schemas.openxmlformats.org/officeDocument/2006/relationships" xmlns:m="http://schemas.openxmlformats.org/officeDocument/2006/math" xmlns:v="urn:schemas-microsoft-com:vml" xmlns:wp14="http://schemas.microsoft.com/office/word/2010/wordprocessingDrawing" xmlns:wp="http://schemas.openxmlformats.org/drawingml/2006/wordprocessingDrawing" xmlns:w10="urn:schemas-microsoft-com:office:word" xmlns:w="http://schemas.openxmlformats.org/wordprocessingml/2006/main" xmlns:w14="http://schemas.microsoft.com/office/word/2010/wordml" xmlns:w15="http://schemas.microsoft.com/office/word/2012/wordml" xmlns:w16cex="http://schemas.microsoft.com/office/word/2018/wordml/cex" xmlns:w16cid="http://schemas.microsoft.com/office/word/2016/wordml/cid" xmlns:w16="http://schemas.microsoft.com/office/word/2018/wordml" xmlns:w16se="http://schemas.microsoft.com/office/word/2015/wordml/symex" xmlns:wpg="http://schemas.microsoft.com/office/word/2010/wordprocessingGroup" xmlns:wpi="http://schemas.microsoft.com/office/word/2010/wordprocessingInk" xmlns:wne="http://schemas.microsoft.com/office/word/2006/wordml" xmlns:wps="http://schemas.microsoft.com/office/word/2010/wordprocessingShape" mc:Ignorable="w14 w15 w16se w16cid w16 w16cex wp14">
+<w:footnotes xmlns:wpc="http://schemas.microsoft.com/office/word/2010/wordprocessingCanvas" xmlns:cx="http://schemas.microsoft.com/office/drawing/2014/chartex" xmlns:cx1="http://schemas.microsoft.com/office/drawing/2015/9/8/chartex" xmlns:cx2="http://schemas.microsoft.com/office/drawing/2015/10/21/chartex" xmlns:cx3="http://schemas.microsoft.com/office/drawing/2016/5/9/chartex" xmlns:cx4="http://schemas.microsoft.com/office/drawing/2016/5/10/chartex" xmlns:cx5="http://schemas.microsoft.com/office/drawing/2016/5/11/chartex" xmlns:cx6="http://schemas.microsoft.com/office/drawing/2016/5/12/chartex" xmlns:cx7="http://schemas.microsoft.com/office/drawing/2016/5/13/chartex" xmlns:cx8="http://schemas.microsoft.com/office/drawing/2016/5/14/chartex" xmlns:mc="http://schemas.openxmlformats.org/markup-compatibility/2006" xmlns:aink="http://schemas.microsoft.com/office/drawing/2016/ink" xmlns:am3d="http://schemas.microsoft.com/office/drawing/2017/model3d" xmlns:o="urn:schemas-microsoft-com:office:office" xmlns:r="http://schemas.openxmlformats.org/officeDocument/2006/relationships" xmlns:m="http://schemas.openxmlformats.org/officeDocument/2006/math" xmlns:v="urn:schemas-microsoft-com:vml" xmlns:wp14="http://schemas.microsoft.com/office/word/2010/wordprocessingDrawing" xmlns:wp="http://schemas.openxmlformats.org/drawingml/2006/wordprocessingDrawing" xmlns:w10="urn:schemas-microsoft-com:office:word" xmlns:w="http://schemas.openxmlformats.org/wordprocessingml/2006/main" xmlns:w14="http://schemas.microsoft.com/office/word/2010/wordml" xmlns:w15="http://schemas.microsoft.com/office/word/2012/wordml" xmlns:w16cex="http://schemas.microsoft.com/office/word/2018/wordml/cex" xmlns:w16cid="http://schemas.microsoft.com/office/word/2016/wordml/cid" xmlns:w16="http://schemas.microsoft.com/office/word/2018/wordml" xmlns:w16sdtdh="http://schemas.microsoft.com/office/word/2020/wordml/sdtdatahash" xmlns:w16se="http://schemas.microsoft.com/office/word/2015/wordml/symex" xmlns:wpg="http://schemas.microsoft.com/office/word/2010/wordprocessingGroup" xmlns:wpi="http://schemas.microsoft.com/office/word/2010/wordprocessingInk" xmlns:wne="http://schemas.microsoft.com/office/word/2006/wordml" xmlns:wps="http://schemas.microsoft.com/office/word/2010/wordprocessingShape" mc:Ignorable="w14 w15 w16se w16cid w16 w16cex w16sdtdh wp14">
   <w:footnote w:type="separator" w:id="-1">
     <w:p>
       <w:r>
@@ -5670,7 +5805,7 @@
 </file>
 
 <file path=word/header1.xml><?xml version="1.0" encoding="utf-8"?>
-<w:hdr xmlns:wpc="http://schemas.microsoft.com/office/word/2010/wordprocessingCanvas" xmlns:cx="http://schemas.microsoft.com/office/drawing/2014/chartex" xmlns:cx1="http://schemas.microsoft.com/office/drawing/2015/9/8/chartex" xmlns:cx2="http://schemas.microsoft.com/office/drawing/2015/10/21/chartex" xmlns:cx3="http://schemas.microsoft.com/office/drawing/2016/5/9/chartex" xmlns:cx4="http://schemas.microsoft.com/office/drawing/2016/5/10/chartex" xmlns:cx5="http://schemas.microsoft.com/office/drawing/2016/5/11/chartex" xmlns:cx6="http://schemas.microsoft.com/office/drawing/2016/5/12/chartex" xmlns:cx7="http://schemas.microsoft.com/office/drawing/2016/5/13/chartex" xmlns:cx8="http://schemas.microsoft.com/office/drawing/2016/5/14/chartex" xmlns:mc="http://schemas.openxmlformats.org/markup-compatibility/2006" xmlns:aink="http://schemas.microsoft.com/office/drawing/2016/ink" xmlns:am3d="http://schemas.microsoft.com/office/drawing/2017/model3d" xmlns:o="urn:schemas-microsoft-com:office:office" xmlns:r="http://schemas.openxmlformats.org/officeDocument/2006/relationships" xmlns:m="http://schemas.openxmlformats.org/officeDocument/2006/math" xmlns:v="urn:schemas-microsoft-com:vml" xmlns:wp14="http://schemas.microsoft.com/office/word/2010/wordprocessingDrawing" xmlns:wp="http://schemas.openxmlformats.org/drawingml/2006/wordprocessingDrawing" xmlns:w10="urn:schemas-microsoft-com:office:word" xmlns:w="http://schemas.openxmlformats.org/wordprocessingml/2006/main" xmlns:w14="http://schemas.microsoft.com/office/word/2010/wordml" xmlns:w15="http://schemas.microsoft.com/office/word/2012/wordml" xmlns:w16cex="http://schemas.microsoft.com/office/word/2018/wordml/cex" xmlns:w16cid="http://schemas.microsoft.com/office/word/2016/wordml/cid" xmlns:w16="http://schemas.microsoft.com/office/word/2018/wordml" xmlns:w16se="http://schemas.microsoft.com/office/word/2015/wordml/symex" xmlns:wpg="http://schemas.microsoft.com/office/word/2010/wordprocessingGroup" xmlns:wpi="http://schemas.microsoft.com/office/word/2010/wordprocessingInk" xmlns:wne="http://schemas.microsoft.com/office/word/2006/wordml" xmlns:wps="http://schemas.microsoft.com/office/word/2010/wordprocessingShape" mc:Ignorable="w14 w15 w16se w16cid w16 w16cex wp14">
+<w:hdr xmlns:wpc="http://schemas.microsoft.com/office/word/2010/wordprocessingCanvas" xmlns:cx="http://schemas.microsoft.com/office/drawing/2014/chartex" xmlns:cx1="http://schemas.microsoft.com/office/drawing/2015/9/8/chartex" xmlns:cx2="http://schemas.microsoft.com/office/drawing/2015/10/21/chartex" xmlns:cx3="http://schemas.microsoft.com/office/drawing/2016/5/9/chartex" xmlns:cx4="http://schemas.microsoft.com/office/drawing/2016/5/10/chartex" xmlns:cx5="http://schemas.microsoft.com/office/drawing/2016/5/11/chartex" xmlns:cx6="http://schemas.microsoft.com/office/drawing/2016/5/12/chartex" xmlns:cx7="http://schemas.microsoft.com/office/drawing/2016/5/13/chartex" xmlns:cx8="http://schemas.microsoft.com/office/drawing/2016/5/14/chartex" xmlns:mc="http://schemas.openxmlformats.org/markup-compatibility/2006" xmlns:aink="http://schemas.microsoft.com/office/drawing/2016/ink" xmlns:am3d="http://schemas.microsoft.com/office/drawing/2017/model3d" xmlns:o="urn:schemas-microsoft-com:office:office" xmlns:r="http://schemas.openxmlformats.org/officeDocument/2006/relationships" xmlns:m="http://schemas.openxmlformats.org/officeDocument/2006/math" xmlns:v="urn:schemas-microsoft-com:vml" xmlns:wp14="http://schemas.microsoft.com/office/word/2010/wordprocessingDrawing" xmlns:wp="http://schemas.openxmlformats.org/drawingml/2006/wordprocessingDrawing" xmlns:w10="urn:schemas-microsoft-com:office:word" xmlns:w="http://schemas.openxmlformats.org/wordprocessingml/2006/main" xmlns:w14="http://schemas.microsoft.com/office/word/2010/wordml" xmlns:w15="http://schemas.microsoft.com/office/word/2012/wordml" xmlns:w16cex="http://schemas.microsoft.com/office/word/2018/wordml/cex" xmlns:w16cid="http://schemas.microsoft.com/office/word/2016/wordml/cid" xmlns:w16="http://schemas.microsoft.com/office/word/2018/wordml" xmlns:w16sdtdh="http://schemas.microsoft.com/office/word/2020/wordml/sdtdatahash" xmlns:w16se="http://schemas.microsoft.com/office/word/2015/wordml/symex" xmlns:wpg="http://schemas.microsoft.com/office/word/2010/wordprocessingGroup" xmlns:wpi="http://schemas.microsoft.com/office/word/2010/wordprocessingInk" xmlns:wne="http://schemas.microsoft.com/office/word/2006/wordml" xmlns:wps="http://schemas.microsoft.com/office/word/2010/wordprocessingShape" mc:Ignorable="w14 w15 w16se w16cid w16 w16cex w16sdtdh wp14">
   <w:p>
     <w:pPr>
       <w:pStyle w:val="Header"/>
@@ -5680,7 +5815,7 @@
 </file>
 
 <file path=word/header2.xml><?xml version="1.0" encoding="utf-8"?>
-<w:hdr xmlns:wpc="http://schemas.microsoft.com/office/word/2010/wordprocessingCanvas" xmlns:cx="http://schemas.microsoft.com/office/drawing/2014/chartex" xmlns:cx1="http://schemas.microsoft.com/office/drawing/2015/9/8/chartex" xmlns:cx2="http://schemas.microsoft.com/office/drawing/2015/10/21/chartex" xmlns:cx3="http://schemas.microsoft.com/office/drawing/2016/5/9/chartex" xmlns:cx4="http://schemas.microsoft.com/office/drawing/2016/5/10/chartex" xmlns:cx5="http://schemas.microsoft.com/office/drawing/2016/5/11/chartex" xmlns:cx6="http://schemas.microsoft.com/office/drawing/2016/5/12/chartex" xmlns:cx7="http://schemas.microsoft.com/office/drawing/2016/5/13/chartex" xmlns:cx8="http://schemas.microsoft.com/office/drawing/2016/5/14/chartex" xmlns:mc="http://schemas.openxmlformats.org/markup-compatibility/2006" xmlns:aink="http://schemas.microsoft.com/office/drawing/2016/ink" xmlns:am3d="http://schemas.microsoft.com/office/drawing/2017/model3d" xmlns:o="urn:schemas-microsoft-com:office:office" xmlns:r="http://schemas.openxmlformats.org/officeDocument/2006/relationships" xmlns:m="http://schemas.openxmlformats.org/officeDocument/2006/math" xmlns:v="urn:schemas-microsoft-com:vml" xmlns:wp14="http://schemas.microsoft.com/office/word/2010/wordprocessingDrawing" xmlns:wp="http://schemas.openxmlformats.org/drawingml/2006/wordprocessingDrawing" xmlns:w10="urn:schemas-microsoft-com:office:word" xmlns:w="http://schemas.openxmlformats.org/wordprocessingml/2006/main" xmlns:w14="http://schemas.microsoft.com/office/word/2010/wordml" xmlns:w15="http://schemas.microsoft.com/office/word/2012/wordml" xmlns:w16cex="http://schemas.microsoft.com/office/word/2018/wordml/cex" xmlns:w16cid="http://schemas.microsoft.com/office/word/2016/wordml/cid" xmlns:w16="http://schemas.microsoft.com/office/word/2018/wordml" xmlns:w16se="http://schemas.microsoft.com/office/word/2015/wordml/symex" xmlns:wpg="http://schemas.microsoft.com/office/word/2010/wordprocessingGroup" xmlns:wpi="http://schemas.microsoft.com/office/word/2010/wordprocessingInk" xmlns:wne="http://schemas.microsoft.com/office/word/2006/wordml" xmlns:wps="http://schemas.microsoft.com/office/word/2010/wordprocessingShape" mc:Ignorable="w14 w15 w16se w16cid w16 w16cex wp14">
+<w:hdr xmlns:wpc="http://schemas.microsoft.com/office/word/2010/wordprocessingCanvas" xmlns:cx="http://schemas.microsoft.com/office/drawing/2014/chartex" xmlns:cx1="http://schemas.microsoft.com/office/drawing/2015/9/8/chartex" xmlns:cx2="http://schemas.microsoft.com/office/drawing/2015/10/21/chartex" xmlns:cx3="http://schemas.microsoft.com/office/drawing/2016/5/9/chartex" xmlns:cx4="http://schemas.microsoft.com/office/drawing/2016/5/10/chartex" xmlns:cx5="http://schemas.microsoft.com/office/drawing/2016/5/11/chartex" xmlns:cx6="http://schemas.microsoft.com/office/drawing/2016/5/12/chartex" xmlns:cx7="http://schemas.microsoft.com/office/drawing/2016/5/13/chartex" xmlns:cx8="http://schemas.microsoft.com/office/drawing/2016/5/14/chartex" xmlns:mc="http://schemas.openxmlformats.org/markup-compatibility/2006" xmlns:aink="http://schemas.microsoft.com/office/drawing/2016/ink" xmlns:am3d="http://schemas.microsoft.com/office/drawing/2017/model3d" xmlns:o="urn:schemas-microsoft-com:office:office" xmlns:r="http://schemas.openxmlformats.org/officeDocument/2006/relationships" xmlns:m="http://schemas.openxmlformats.org/officeDocument/2006/math" xmlns:v="urn:schemas-microsoft-com:vml" xmlns:wp14="http://schemas.microsoft.com/office/word/2010/wordprocessingDrawing" xmlns:wp="http://schemas.openxmlformats.org/drawingml/2006/wordprocessingDrawing" xmlns:w10="urn:schemas-microsoft-com:office:word" xmlns:w="http://schemas.openxmlformats.org/wordprocessingml/2006/main" xmlns:w14="http://schemas.microsoft.com/office/word/2010/wordml" xmlns:w15="http://schemas.microsoft.com/office/word/2012/wordml" xmlns:w16cex="http://schemas.microsoft.com/office/word/2018/wordml/cex" xmlns:w16cid="http://schemas.microsoft.com/office/word/2016/wordml/cid" xmlns:w16="http://schemas.microsoft.com/office/word/2018/wordml" xmlns:w16sdtdh="http://schemas.microsoft.com/office/word/2020/wordml/sdtdatahash" xmlns:w16se="http://schemas.microsoft.com/office/word/2015/wordml/symex" xmlns:wpg="http://schemas.microsoft.com/office/word/2010/wordprocessingGroup" xmlns:wpi="http://schemas.microsoft.com/office/word/2010/wordprocessingInk" xmlns:wne="http://schemas.microsoft.com/office/word/2006/wordml" xmlns:wps="http://schemas.microsoft.com/office/word/2010/wordprocessingShape" mc:Ignorable="w14 w15 w16se w16cid w16 w16cex w16sdtdh wp14">
   <w:p>
     <w:pPr>
       <w:pStyle w:val="Header"/>
@@ -5690,7 +5825,7 @@
 </file>
 
 <file path=word/header3.xml><?xml version="1.0" encoding="utf-8"?>
-<w:hdr xmlns:wpc="http://schemas.microsoft.com/office/word/2010/wordprocessingCanvas" xmlns:cx="http://schemas.microsoft.com/office/drawing/2014/chartex" xmlns:cx1="http://schemas.microsoft.com/office/drawing/2015/9/8/chartex" xmlns:cx2="http://schemas.microsoft.com/office/drawing/2015/10/21/chartex" xmlns:cx3="http://schemas.microsoft.com/office/drawing/2016/5/9/chartex" xmlns:cx4="http://schemas.microsoft.com/office/drawing/2016/5/10/chartex" xmlns:cx5="http://schemas.microsoft.com/office/drawing/2016/5/11/chartex" xmlns:cx6="http://schemas.microsoft.com/office/drawing/2016/5/12/chartex" xmlns:cx7="http://schemas.microsoft.com/office/drawing/2016/5/13/chartex" xmlns:cx8="http://schemas.microsoft.com/office/drawing/2016/5/14/chartex" xmlns:mc="http://schemas.openxmlformats.org/markup-compatibility/2006" xmlns:aink="http://schemas.microsoft.com/office/drawing/2016/ink" xmlns:am3d="http://schemas.microsoft.com/office/drawing/2017/model3d" xmlns:o="urn:schemas-microsoft-com:office:office" xmlns:r="http://schemas.openxmlformats.org/officeDocument/2006/relationships" xmlns:m="http://schemas.openxmlformats.org/officeDocument/2006/math" xmlns:v="urn:schemas-microsoft-com:vml" xmlns:wp14="http://schemas.microsoft.com/office/word/2010/wordprocessingDrawing" xmlns:wp="http://schemas.openxmlformats.org/drawingml/2006/wordprocessingDrawing" xmlns:w10="urn:schemas-microsoft-com:office:word" xmlns:w="http://schemas.openxmlformats.org/wordprocessingml/2006/main" xmlns:w14="http://schemas.microsoft.com/office/word/2010/wordml" xmlns:w15="http://schemas.microsoft.com/office/word/2012/wordml" xmlns:w16cex="http://schemas.microsoft.com/office/word/2018/wordml/cex" xmlns:w16cid="http://schemas.microsoft.com/office/word/2016/wordml/cid" xmlns:w16="http://schemas.microsoft.com/office/word/2018/wordml" xmlns:w16se="http://schemas.microsoft.com/office/word/2015/wordml/symex" xmlns:wpg="http://schemas.microsoft.com/office/word/2010/wordprocessingGroup" xmlns:wpi="http://schemas.microsoft.com/office/word/2010/wordprocessingInk" xmlns:wne="http://schemas.microsoft.com/office/word/2006/wordml" xmlns:wps="http://schemas.microsoft.com/office/word/2010/wordprocessingShape" mc:Ignorable="w14 w15 w16se w16cid w16 w16cex wp14">
+<w:hdr xmlns:wpc="http://schemas.microsoft.com/office/word/2010/wordprocessingCanvas" xmlns:cx="http://schemas.microsoft.com/office/drawing/2014/chartex" xmlns:cx1="http://schemas.microsoft.com/office/drawing/2015/9/8/chartex" xmlns:cx2="http://schemas.microsoft.com/office/drawing/2015/10/21/chartex" xmlns:cx3="http://schemas.microsoft.com/office/drawing/2016/5/9/chartex" xmlns:cx4="http://schemas.microsoft.com/office/drawing/2016/5/10/chartex" xmlns:cx5="http://schemas.microsoft.com/office/drawing/2016/5/11/chartex" xmlns:cx6="http://schemas.microsoft.com/office/drawing/2016/5/12/chartex" xmlns:cx7="http://schemas.microsoft.com/office/drawing/2016/5/13/chartex" xmlns:cx8="http://schemas.microsoft.com/office/drawing/2016/5/14/chartex" xmlns:mc="http://schemas.openxmlformats.org/markup-compatibility/2006" xmlns:aink="http://schemas.microsoft.com/office/drawing/2016/ink" xmlns:am3d="http://schemas.microsoft.com/office/drawing/2017/model3d" xmlns:o="urn:schemas-microsoft-com:office:office" xmlns:r="http://schemas.openxmlformats.org/officeDocument/2006/relationships" xmlns:m="http://schemas.openxmlformats.org/officeDocument/2006/math" xmlns:v="urn:schemas-microsoft-com:vml" xmlns:wp14="http://schemas.microsoft.com/office/word/2010/wordprocessingDrawing" xmlns:wp="http://schemas.openxmlformats.org/drawingml/2006/wordprocessingDrawing" xmlns:w10="urn:schemas-microsoft-com:office:word" xmlns:w="http://schemas.openxmlformats.org/wordprocessingml/2006/main" xmlns:w14="http://schemas.microsoft.com/office/word/2010/wordml" xmlns:w15="http://schemas.microsoft.com/office/word/2012/wordml" xmlns:w16cex="http://schemas.microsoft.com/office/word/2018/wordml/cex" xmlns:w16cid="http://schemas.microsoft.com/office/word/2016/wordml/cid" xmlns:w16="http://schemas.microsoft.com/office/word/2018/wordml" xmlns:w16sdtdh="http://schemas.microsoft.com/office/word/2020/wordml/sdtdatahash" xmlns:w16se="http://schemas.microsoft.com/office/word/2015/wordml/symex" xmlns:wpg="http://schemas.microsoft.com/office/word/2010/wordprocessingGroup" xmlns:wpi="http://schemas.microsoft.com/office/word/2010/wordprocessingInk" xmlns:wne="http://schemas.microsoft.com/office/word/2006/wordml" xmlns:wps="http://schemas.microsoft.com/office/word/2010/wordprocessingShape" mc:Ignorable="w14 w15 w16se w16cid w16 w16cex w16sdtdh wp14">
   <w:p>
     <w:pPr>
       <w:pStyle w:val="Header"/>
@@ -5700,7 +5835,7 @@
 </file>
 
 <file path=word/numbering.xml><?xml version="1.0" encoding="utf-8"?>
-<w:numbering xmlns:wpc="http://schemas.microsoft.com/office/word/2010/wordprocessingCanvas" xmlns:cx="http://schemas.microsoft.com/office/drawing/2014/chartex" xmlns:cx1="http://schemas.microsoft.com/office/drawing/2015/9/8/chartex" xmlns:cx2="http://schemas.microsoft.com/office/drawing/2015/10/21/chartex" xmlns:cx3="http://schemas.microsoft.com/office/drawing/2016/5/9/chartex" xmlns:cx4="http://schemas.microsoft.com/office/drawing/2016/5/10/chartex" xmlns:cx5="http://schemas.microsoft.com/office/drawing/2016/5/11/chartex" xmlns:cx6="http://schemas.microsoft.com/office/drawing/2016/5/12/chartex" xmlns:cx7="http://schemas.microsoft.com/office/drawing/2016/5/13/chartex" xmlns:cx8="http://schemas.microsoft.com/office/drawing/2016/5/14/chartex" xmlns:mc="http://schemas.openxmlformats.org/markup-compatibility/2006" xmlns:aink="http://schemas.microsoft.com/office/drawing/2016/ink" xmlns:am3d="http://schemas.microsoft.com/office/drawing/2017/model3d" xmlns:o="urn:schemas-microsoft-com:office:office" xmlns:r="http://schemas.openxmlformats.org/officeDocument/2006/relationships" xmlns:m="http://schemas.openxmlformats.org/officeDocument/2006/math" xmlns:v="urn:schemas-microsoft-com:vml" xmlns:wp14="http://schemas.microsoft.com/office/word/2010/wordprocessingDrawing" xmlns:wp="http://schemas.openxmlformats.org/drawingml/2006/wordprocessingDrawing" xmlns:w10="urn:schemas-microsoft-com:office:word" xmlns:w="http://schemas.openxmlformats.org/wordprocessingml/2006/main" xmlns:w14="http://schemas.microsoft.com/office/word/2010/wordml" xmlns:w15="http://schemas.microsoft.com/office/word/2012/wordml" xmlns:w16cex="http://schemas.microsoft.com/office/word/2018/wordml/cex" xmlns:w16cid="http://schemas.microsoft.com/office/word/2016/wordml/cid" xmlns:w16="http://schemas.microsoft.com/office/word/2018/wordml" xmlns:w16se="http://schemas.microsoft.com/office/word/2015/wordml/symex" xmlns:wpg="http://schemas.microsoft.com/office/word/2010/wordprocessingGroup" xmlns:wpi="http://schemas.microsoft.com/office/word/2010/wordprocessingInk" xmlns:wne="http://schemas.microsoft.com/office/word/2006/wordml" xmlns:wps="http://schemas.microsoft.com/office/word/2010/wordprocessingShape" mc:Ignorable="w14 w15 w16se w16cid w16 w16cex wp14">
+<w:numbering xmlns:wpc="http://schemas.microsoft.com/office/word/2010/wordprocessingCanvas" xmlns:cx="http://schemas.microsoft.com/office/drawing/2014/chartex" xmlns:cx1="http://schemas.microsoft.com/office/drawing/2015/9/8/chartex" xmlns:cx2="http://schemas.microsoft.com/office/drawing/2015/10/21/chartex" xmlns:cx3="http://schemas.microsoft.com/office/drawing/2016/5/9/chartex" xmlns:cx4="http://schemas.microsoft.com/office/drawing/2016/5/10/chartex" xmlns:cx5="http://schemas.microsoft.com/office/drawing/2016/5/11/chartex" xmlns:cx6="http://schemas.microsoft.com/office/drawing/2016/5/12/chartex" xmlns:cx7="http://schemas.microsoft.com/office/drawing/2016/5/13/chartex" xmlns:cx8="http://schemas.microsoft.com/office/drawing/2016/5/14/chartex" xmlns:mc="http://schemas.openxmlformats.org/markup-compatibility/2006" xmlns:aink="http://schemas.microsoft.com/office/drawing/2016/ink" xmlns:am3d="http://schemas.microsoft.com/office/drawing/2017/model3d" xmlns:o="urn:schemas-microsoft-com:office:office" xmlns:r="http://schemas.openxmlformats.org/officeDocument/2006/relationships" xmlns:m="http://schemas.openxmlformats.org/officeDocument/2006/math" xmlns:v="urn:schemas-microsoft-com:vml" xmlns:wp14="http://schemas.microsoft.com/office/word/2010/wordprocessingDrawing" xmlns:wp="http://schemas.openxmlformats.org/drawingml/2006/wordprocessingDrawing" xmlns:w10="urn:schemas-microsoft-com:office:word" xmlns:w="http://schemas.openxmlformats.org/wordprocessingml/2006/main" xmlns:w14="http://schemas.microsoft.com/office/word/2010/wordml" xmlns:w15="http://schemas.microsoft.com/office/word/2012/wordml" xmlns:w16cex="http://schemas.microsoft.com/office/word/2018/wordml/cex" xmlns:w16cid="http://schemas.microsoft.com/office/word/2016/wordml/cid" xmlns:w16="http://schemas.microsoft.com/office/word/2018/wordml" xmlns:w16sdtdh="http://schemas.microsoft.com/office/word/2020/wordml/sdtdatahash" xmlns:w16se="http://schemas.microsoft.com/office/word/2015/wordml/symex" xmlns:wpg="http://schemas.microsoft.com/office/word/2010/wordprocessingGroup" xmlns:wpi="http://schemas.microsoft.com/office/word/2010/wordprocessingInk" xmlns:wne="http://schemas.microsoft.com/office/word/2006/wordml" xmlns:wps="http://schemas.microsoft.com/office/word/2010/wordprocessingShape" mc:Ignorable="w14 w15 w16se w16cid w16 w16cex w16sdtdh wp14">
   <w:abstractNum w:abstractNumId="0" w15:restartNumberingAfterBreak="0">
     <w:nsid w:val="00000001"/>
     <w:multiLevelType w:val="hybridMultilevel"/>
@@ -5941,6 +6076,108 @@
     </w:lvl>
   </w:abstractNum>
   <w:abstractNum w:abstractNumId="4" w15:restartNumberingAfterBreak="0">
+    <w:nsid w:val="0C636408"/>
+    <w:multiLevelType w:val="multilevel"/>
+    <w:tmpl w:val="CA0CD9E8"/>
+    <w:lvl w:ilvl="0">
+      <w:start w:val="1"/>
+      <w:numFmt w:val="bullet"/>
+      <w:lvlText w:val="•"/>
+      <w:lvlJc w:val="left"/>
+      <w:pPr>
+        <w:ind w:left="720" w:hanging="360"/>
+      </w:pPr>
+    </w:lvl>
+    <w:lvl w:ilvl="1">
+      <w:numFmt w:val="bullet"/>
+      <w:lvlText w:val="o"/>
+      <w:lvlJc w:val="left"/>
+      <w:pPr>
+        <w:ind w:left="1440" w:hanging="360"/>
+      </w:pPr>
+      <w:rPr>
+        <w:rFonts w:ascii="Courier New" w:hAnsi="Courier New" w:cs="Courier New"/>
+      </w:rPr>
+    </w:lvl>
+    <w:lvl w:ilvl="2">
+      <w:numFmt w:val="bullet"/>
+      <w:lvlText w:val=""/>
+      <w:lvlJc w:val="left"/>
+      <w:pPr>
+        <w:ind w:left="2160" w:hanging="360"/>
+      </w:pPr>
+      <w:rPr>
+        <w:rFonts w:ascii="Wingdings" w:hAnsi="Wingdings"/>
+      </w:rPr>
+    </w:lvl>
+    <w:lvl w:ilvl="3">
+      <w:numFmt w:val="bullet"/>
+      <w:lvlText w:val=""/>
+      <w:lvlJc w:val="left"/>
+      <w:pPr>
+        <w:ind w:left="2880" w:hanging="360"/>
+      </w:pPr>
+      <w:rPr>
+        <w:rFonts w:ascii="Symbol" w:hAnsi="Symbol"/>
+      </w:rPr>
+    </w:lvl>
+    <w:lvl w:ilvl="4">
+      <w:numFmt w:val="bullet"/>
+      <w:lvlText w:val="o"/>
+      <w:lvlJc w:val="left"/>
+      <w:pPr>
+        <w:ind w:left="3600" w:hanging="360"/>
+      </w:pPr>
+      <w:rPr>
+        <w:rFonts w:ascii="Courier New" w:hAnsi="Courier New" w:cs="Courier New"/>
+      </w:rPr>
+    </w:lvl>
+    <w:lvl w:ilvl="5">
+      <w:numFmt w:val="bullet"/>
+      <w:lvlText w:val=""/>
+      <w:lvlJc w:val="left"/>
+      <w:pPr>
+        <w:ind w:left="4320" w:hanging="360"/>
+      </w:pPr>
+      <w:rPr>
+        <w:rFonts w:ascii="Wingdings" w:hAnsi="Wingdings"/>
+      </w:rPr>
+    </w:lvl>
+    <w:lvl w:ilvl="6">
+      <w:numFmt w:val="bullet"/>
+      <w:lvlText w:val=""/>
+      <w:lvlJc w:val="left"/>
+      <w:pPr>
+        <w:ind w:left="5040" w:hanging="360"/>
+      </w:pPr>
+      <w:rPr>
+        <w:rFonts w:ascii="Symbol" w:hAnsi="Symbol"/>
+      </w:rPr>
+    </w:lvl>
+    <w:lvl w:ilvl="7">
+      <w:numFmt w:val="bullet"/>
+      <w:lvlText w:val="o"/>
+      <w:lvlJc w:val="left"/>
+      <w:pPr>
+        <w:ind w:left="5760" w:hanging="360"/>
+      </w:pPr>
+      <w:rPr>
+        <w:rFonts w:ascii="Courier New" w:hAnsi="Courier New" w:cs="Courier New"/>
+      </w:rPr>
+    </w:lvl>
+    <w:lvl w:ilvl="8">
+      <w:numFmt w:val="bullet"/>
+      <w:lvlText w:val=""/>
+      <w:lvlJc w:val="left"/>
+      <w:pPr>
+        <w:ind w:left="6480" w:hanging="360"/>
+      </w:pPr>
+      <w:rPr>
+        <w:rFonts w:ascii="Wingdings" w:hAnsi="Wingdings"/>
+      </w:rPr>
+    </w:lvl>
+  </w:abstractNum>
+  <w:abstractNum w:abstractNumId="5" w15:restartNumberingAfterBreak="0">
     <w:nsid w:val="14F11094"/>
     <w:multiLevelType w:val="multilevel"/>
     <w:tmpl w:val="58B6C072"/>
@@ -6042,7 +6279,7 @@
       </w:rPr>
     </w:lvl>
   </w:abstractNum>
-  <w:abstractNum w:abstractNumId="5" w15:restartNumberingAfterBreak="0">
+  <w:abstractNum w:abstractNumId="6" w15:restartNumberingAfterBreak="0">
     <w:nsid w:val="173B722F"/>
     <w:multiLevelType w:val="hybridMultilevel"/>
     <w:tmpl w:val="45F414AC"/>
@@ -6155,7 +6392,7 @@
       </w:rPr>
     </w:lvl>
   </w:abstractNum>
-  <w:abstractNum w:abstractNumId="6" w15:restartNumberingAfterBreak="0">
+  <w:abstractNum w:abstractNumId="7" w15:restartNumberingAfterBreak="0">
     <w:nsid w:val="22401D78"/>
     <w:multiLevelType w:val="hybridMultilevel"/>
     <w:tmpl w:val="8D70663C"/>
@@ -6268,7 +6505,112 @@
       </w:rPr>
     </w:lvl>
   </w:abstractNum>
-  <w:abstractNum w:abstractNumId="7" w15:restartNumberingAfterBreak="0">
+  <w:abstractNum w:abstractNumId="8" w15:restartNumberingAfterBreak="0">
+    <w:nsid w:val="23BB6343"/>
+    <w:multiLevelType w:val="multilevel"/>
+    <w:tmpl w:val="A1023EB6"/>
+    <w:lvl w:ilvl="0">
+      <w:start w:val="1"/>
+      <w:numFmt w:val="bullet"/>
+      <w:lvlText w:val="•"/>
+      <w:lvlJc w:val="left"/>
+      <w:pPr>
+        <w:ind w:left="720" w:hanging="360"/>
+      </w:pPr>
+      <w:rPr>
+        <w:rFonts w:hint="default"/>
+      </w:rPr>
+    </w:lvl>
+    <w:lvl w:ilvl="1">
+      <w:numFmt w:val="bullet"/>
+      <w:lvlText w:val="o"/>
+      <w:lvlJc w:val="left"/>
+      <w:pPr>
+        <w:ind w:left="1440" w:hanging="360"/>
+      </w:pPr>
+      <w:rPr>
+        <w:rFonts w:ascii="Courier New" w:hAnsi="Courier New" w:cs="Courier New"/>
+      </w:rPr>
+    </w:lvl>
+    <w:lvl w:ilvl="2">
+      <w:numFmt w:val="bullet"/>
+      <w:lvlText w:val=""/>
+      <w:lvlJc w:val="left"/>
+      <w:pPr>
+        <w:ind w:left="2160" w:hanging="360"/>
+      </w:pPr>
+      <w:rPr>
+        <w:rFonts w:ascii="Wingdings" w:hAnsi="Wingdings"/>
+      </w:rPr>
+    </w:lvl>
+    <w:lvl w:ilvl="3">
+      <w:numFmt w:val="bullet"/>
+      <w:lvlText w:val=""/>
+      <w:lvlJc w:val="left"/>
+      <w:pPr>
+        <w:ind w:left="2880" w:hanging="360"/>
+      </w:pPr>
+      <w:rPr>
+        <w:rFonts w:ascii="Symbol" w:hAnsi="Symbol"/>
+      </w:rPr>
+    </w:lvl>
+    <w:lvl w:ilvl="4">
+      <w:numFmt w:val="bullet"/>
+      <w:lvlText w:val="o"/>
+      <w:lvlJc w:val="left"/>
+      <w:pPr>
+        <w:ind w:left="3600" w:hanging="360"/>
+      </w:pPr>
+      <w:rPr>
+        <w:rFonts w:ascii="Courier New" w:hAnsi="Courier New" w:cs="Courier New"/>
+      </w:rPr>
+    </w:lvl>
+    <w:lvl w:ilvl="5">
+      <w:numFmt w:val="bullet"/>
+      <w:lvlText w:val=""/>
+      <w:lvlJc w:val="left"/>
+      <w:pPr>
+        <w:ind w:left="4320" w:hanging="360"/>
+      </w:pPr>
+      <w:rPr>
+        <w:rFonts w:ascii="Wingdings" w:hAnsi="Wingdings"/>
+      </w:rPr>
+    </w:lvl>
+    <w:lvl w:ilvl="6">
+      <w:numFmt w:val="bullet"/>
+      <w:lvlText w:val=""/>
+      <w:lvlJc w:val="left"/>
+      <w:pPr>
+        <w:ind w:left="5040" w:hanging="360"/>
+      </w:pPr>
+      <w:rPr>
+        <w:rFonts w:ascii="Symbol" w:hAnsi="Symbol"/>
+      </w:rPr>
+    </w:lvl>
+    <w:lvl w:ilvl="7">
+      <w:numFmt w:val="bullet"/>
+      <w:lvlText w:val="o"/>
+      <w:lvlJc w:val="left"/>
+      <w:pPr>
+        <w:ind w:left="5760" w:hanging="360"/>
+      </w:pPr>
+      <w:rPr>
+        <w:rFonts w:ascii="Courier New" w:hAnsi="Courier New" w:cs="Courier New"/>
+      </w:rPr>
+    </w:lvl>
+    <w:lvl w:ilvl="8">
+      <w:numFmt w:val="bullet"/>
+      <w:lvlText w:val=""/>
+      <w:lvlJc w:val="left"/>
+      <w:pPr>
+        <w:ind w:left="6480" w:hanging="360"/>
+      </w:pPr>
+      <w:rPr>
+        <w:rFonts w:ascii="Wingdings" w:hAnsi="Wingdings"/>
+      </w:rPr>
+    </w:lvl>
+  </w:abstractNum>
+  <w:abstractNum w:abstractNumId="9" w15:restartNumberingAfterBreak="0">
     <w:nsid w:val="2A441D33"/>
     <w:multiLevelType w:val="multilevel"/>
     <w:tmpl w:val="C9208E60"/>
@@ -6373,7 +6715,7 @@
       </w:rPr>
     </w:lvl>
   </w:abstractNum>
-  <w:abstractNum w:abstractNumId="8" w15:restartNumberingAfterBreak="0">
+  <w:abstractNum w:abstractNumId="10" w15:restartNumberingAfterBreak="0">
     <w:nsid w:val="326D3716"/>
     <w:multiLevelType w:val="hybridMultilevel"/>
     <w:tmpl w:val="4CB67264"/>
@@ -6432,7 +6774,7 @@
       <w:lvlJc w:val="left"/>
     </w:lvl>
   </w:abstractNum>
-  <w:abstractNum w:abstractNumId="9" w15:restartNumberingAfterBreak="0">
+  <w:abstractNum w:abstractNumId="11" w15:restartNumberingAfterBreak="0">
     <w:nsid w:val="353976BA"/>
     <w:multiLevelType w:val="multilevel"/>
     <w:tmpl w:val="3DEAC2EA"/>
@@ -6536,7 +6878,7 @@
       </w:rPr>
     </w:lvl>
   </w:abstractNum>
-  <w:abstractNum w:abstractNumId="10" w15:restartNumberingAfterBreak="0">
+  <w:abstractNum w:abstractNumId="12" w15:restartNumberingAfterBreak="0">
     <w:nsid w:val="355D60D7"/>
     <w:multiLevelType w:val="multilevel"/>
     <w:tmpl w:val="B8FA0772"/>
@@ -6640,7 +6982,214 @@
       </w:rPr>
     </w:lvl>
   </w:abstractNum>
-  <w:abstractNum w:abstractNumId="11" w15:restartNumberingAfterBreak="0">
+  <w:abstractNum w:abstractNumId="13" w15:restartNumberingAfterBreak="0">
+    <w:nsid w:val="37712D68"/>
+    <w:multiLevelType w:val="multilevel"/>
+    <w:tmpl w:val="68D89642"/>
+    <w:lvl w:ilvl="0">
+      <w:start w:val="1"/>
+      <w:numFmt w:val="bullet"/>
+      <w:lvlText w:val="•"/>
+      <w:lvlJc w:val="left"/>
+      <w:pPr>
+        <w:ind w:left="720" w:hanging="360"/>
+      </w:pPr>
+      <w:rPr>
+        <w:rFonts w:hint="default"/>
+      </w:rPr>
+    </w:lvl>
+    <w:lvl w:ilvl="1">
+      <w:numFmt w:val="bullet"/>
+      <w:lvlText w:val="o"/>
+      <w:lvlJc w:val="left"/>
+      <w:pPr>
+        <w:ind w:left="1170" w:hanging="360"/>
+      </w:pPr>
+      <w:rPr>
+        <w:rFonts w:ascii="Courier New" w:hAnsi="Courier New" w:cs="Courier New"/>
+      </w:rPr>
+    </w:lvl>
+    <w:lvl w:ilvl="2">
+      <w:numFmt w:val="bullet"/>
+      <w:lvlText w:val=""/>
+      <w:lvlJc w:val="left"/>
+      <w:pPr>
+        <w:ind w:left="1890" w:hanging="360"/>
+      </w:pPr>
+      <w:rPr>
+        <w:rFonts w:ascii="Wingdings" w:hAnsi="Wingdings"/>
+      </w:rPr>
+    </w:lvl>
+    <w:lvl w:ilvl="3">
+      <w:numFmt w:val="bullet"/>
+      <w:lvlText w:val=""/>
+      <w:lvlJc w:val="left"/>
+      <w:pPr>
+        <w:ind w:left="2610" w:hanging="360"/>
+      </w:pPr>
+      <w:rPr>
+        <w:rFonts w:ascii="Symbol" w:hAnsi="Symbol"/>
+      </w:rPr>
+    </w:lvl>
+    <w:lvl w:ilvl="4">
+      <w:numFmt w:val="bullet"/>
+      <w:lvlText w:val="o"/>
+      <w:lvlJc w:val="left"/>
+      <w:pPr>
+        <w:ind w:left="3330" w:hanging="360"/>
+      </w:pPr>
+      <w:rPr>
+        <w:rFonts w:ascii="Courier New" w:hAnsi="Courier New" w:cs="Courier New"/>
+      </w:rPr>
+    </w:lvl>
+    <w:lvl w:ilvl="5">
+      <w:numFmt w:val="bullet"/>
+      <w:lvlText w:val=""/>
+      <w:lvlJc w:val="left"/>
+      <w:pPr>
+        <w:ind w:left="4050" w:hanging="360"/>
+      </w:pPr>
+      <w:rPr>
+        <w:rFonts w:ascii="Wingdings" w:hAnsi="Wingdings"/>
+      </w:rPr>
+    </w:lvl>
+    <w:lvl w:ilvl="6">
+      <w:numFmt w:val="bullet"/>
+      <w:lvlText w:val=""/>
+      <w:lvlJc w:val="left"/>
+      <w:pPr>
+        <w:ind w:left="4770" w:hanging="360"/>
+      </w:pPr>
+      <w:rPr>
+        <w:rFonts w:ascii="Symbol" w:hAnsi="Symbol"/>
+      </w:rPr>
+    </w:lvl>
+    <w:lvl w:ilvl="7">
+      <w:numFmt w:val="bullet"/>
+      <w:lvlText w:val="o"/>
+      <w:lvlJc w:val="left"/>
+      <w:pPr>
+        <w:ind w:left="5490" w:hanging="360"/>
+      </w:pPr>
+      <w:rPr>
+        <w:rFonts w:ascii="Courier New" w:hAnsi="Courier New" w:cs="Courier New"/>
+      </w:rPr>
+    </w:lvl>
+    <w:lvl w:ilvl="8">
+      <w:numFmt w:val="bullet"/>
+      <w:lvlText w:val=""/>
+      <w:lvlJc w:val="left"/>
+      <w:pPr>
+        <w:ind w:left="6210" w:hanging="360"/>
+      </w:pPr>
+      <w:rPr>
+        <w:rFonts w:ascii="Wingdings" w:hAnsi="Wingdings"/>
+      </w:rPr>
+    </w:lvl>
+  </w:abstractNum>
+  <w:abstractNum w:abstractNumId="14" w15:restartNumberingAfterBreak="0">
+    <w:nsid w:val="3C1E1281"/>
+    <w:multiLevelType w:val="multilevel"/>
+    <w:tmpl w:val="319488CA"/>
+    <w:lvl w:ilvl="0">
+      <w:start w:val="1"/>
+      <w:numFmt w:val="bullet"/>
+      <w:lvlText w:val="•"/>
+      <w:lvlJc w:val="left"/>
+      <w:pPr>
+        <w:ind w:left="720" w:hanging="360"/>
+      </w:pPr>
+    </w:lvl>
+    <w:lvl w:ilvl="1">
+      <w:numFmt w:val="bullet"/>
+      <w:lvlText w:val="o"/>
+      <w:lvlJc w:val="left"/>
+      <w:pPr>
+        <w:ind w:left="1440" w:hanging="360"/>
+      </w:pPr>
+      <w:rPr>
+        <w:rFonts w:ascii="Courier New" w:hAnsi="Courier New" w:cs="Courier New"/>
+      </w:rPr>
+    </w:lvl>
+    <w:lvl w:ilvl="2">
+      <w:numFmt w:val="bullet"/>
+      <w:lvlText w:val=""/>
+      <w:lvlJc w:val="left"/>
+      <w:pPr>
+        <w:ind w:left="2160" w:hanging="360"/>
+      </w:pPr>
+      <w:rPr>
+        <w:rFonts w:ascii="Wingdings" w:hAnsi="Wingdings"/>
+      </w:rPr>
+    </w:lvl>
+    <w:lvl w:ilvl="3">
+      <w:numFmt w:val="bullet"/>
+      <w:lvlText w:val=""/>
+      <w:lvlJc w:val="left"/>
+      <w:pPr>
+        <w:ind w:left="2880" w:hanging="360"/>
+      </w:pPr>
+      <w:rPr>
+        <w:rFonts w:ascii="Symbol" w:hAnsi="Symbol"/>
+      </w:rPr>
+    </w:lvl>
+    <w:lvl w:ilvl="4">
+      <w:numFmt w:val="bullet"/>
+      <w:lvlText w:val="o"/>
+      <w:lvlJc w:val="left"/>
+      <w:pPr>
+        <w:ind w:left="3600" w:hanging="360"/>
+      </w:pPr>
+      <w:rPr>
+        <w:rFonts w:ascii="Courier New" w:hAnsi="Courier New" w:cs="Courier New"/>
+      </w:rPr>
+    </w:lvl>
+    <w:lvl w:ilvl="5">
+      <w:numFmt w:val="bullet"/>
+      <w:lvlText w:val=""/>
+      <w:lvlJc w:val="left"/>
+      <w:pPr>
+        <w:ind w:left="4320" w:hanging="360"/>
+      </w:pPr>
+      <w:rPr>
+        <w:rFonts w:ascii="Wingdings" w:hAnsi="Wingdings"/>
+      </w:rPr>
+    </w:lvl>
+    <w:lvl w:ilvl="6">
+      <w:numFmt w:val="bullet"/>
+      <w:lvlText w:val=""/>
+      <w:lvlJc w:val="left"/>
+      <w:pPr>
+        <w:ind w:left="5040" w:hanging="360"/>
+      </w:pPr>
+      <w:rPr>
+        <w:rFonts w:ascii="Symbol" w:hAnsi="Symbol"/>
+      </w:rPr>
+    </w:lvl>
+    <w:lvl w:ilvl="7">
+      <w:numFmt w:val="bullet"/>
+      <w:lvlText w:val="o"/>
+      <w:lvlJc w:val="left"/>
+      <w:pPr>
+        <w:ind w:left="5760" w:hanging="360"/>
+      </w:pPr>
+      <w:rPr>
+        <w:rFonts w:ascii="Courier New" w:hAnsi="Courier New" w:cs="Courier New"/>
+      </w:rPr>
+    </w:lvl>
+    <w:lvl w:ilvl="8">
+      <w:numFmt w:val="bullet"/>
+      <w:lvlText w:val=""/>
+      <w:lvlJc w:val="left"/>
+      <w:pPr>
+        <w:ind w:left="6480" w:hanging="360"/>
+      </w:pPr>
+      <w:rPr>
+        <w:rFonts w:ascii="Wingdings" w:hAnsi="Wingdings"/>
+      </w:rPr>
+    </w:lvl>
+  </w:abstractNum>
+  <w:abstractNum w:abstractNumId="15" w15:restartNumberingAfterBreak="0">
     <w:nsid w:val="3C997E41"/>
     <w:multiLevelType w:val="multilevel"/>
     <w:tmpl w:val="B64CF40A"/>
@@ -6742,7 +7291,7 @@
       </w:rPr>
     </w:lvl>
   </w:abstractNum>
-  <w:abstractNum w:abstractNumId="12" w15:restartNumberingAfterBreak="0">
+  <w:abstractNum w:abstractNumId="16" w15:restartNumberingAfterBreak="0">
     <w:nsid w:val="3E976379"/>
     <w:multiLevelType w:val="hybridMultilevel"/>
     <w:tmpl w:val="CCB86ACA"/>
@@ -6855,7 +7404,109 @@
       </w:rPr>
     </w:lvl>
   </w:abstractNum>
-  <w:abstractNum w:abstractNumId="13" w15:restartNumberingAfterBreak="0">
+  <w:abstractNum w:abstractNumId="17" w15:restartNumberingAfterBreak="0">
+    <w:nsid w:val="412F7CD7"/>
+    <w:multiLevelType w:val="multilevel"/>
+    <w:tmpl w:val="195093B8"/>
+    <w:lvl w:ilvl="0">
+      <w:start w:val="1"/>
+      <w:numFmt w:val="bullet"/>
+      <w:lvlText w:val="•"/>
+      <w:lvlJc w:val="left"/>
+      <w:pPr>
+        <w:ind w:left="720" w:hanging="360"/>
+      </w:pPr>
+    </w:lvl>
+    <w:lvl w:ilvl="1">
+      <w:numFmt w:val="bullet"/>
+      <w:lvlText w:val="o"/>
+      <w:lvlJc w:val="left"/>
+      <w:pPr>
+        <w:ind w:left="1440" w:hanging="360"/>
+      </w:pPr>
+      <w:rPr>
+        <w:rFonts w:ascii="Courier New" w:hAnsi="Courier New" w:cs="Courier New"/>
+      </w:rPr>
+    </w:lvl>
+    <w:lvl w:ilvl="2">
+      <w:numFmt w:val="bullet"/>
+      <w:lvlText w:val=""/>
+      <w:lvlJc w:val="left"/>
+      <w:pPr>
+        <w:ind w:left="2160" w:hanging="360"/>
+      </w:pPr>
+      <w:rPr>
+        <w:rFonts w:ascii="Wingdings" w:hAnsi="Wingdings"/>
+      </w:rPr>
+    </w:lvl>
+    <w:lvl w:ilvl="3">
+      <w:numFmt w:val="bullet"/>
+      <w:lvlText w:val=""/>
+      <w:lvlJc w:val="left"/>
+      <w:pPr>
+        <w:ind w:left="2880" w:hanging="360"/>
+      </w:pPr>
+      <w:rPr>
+        <w:rFonts w:ascii="Symbol" w:hAnsi="Symbol"/>
+      </w:rPr>
+    </w:lvl>
+    <w:lvl w:ilvl="4">
+      <w:numFmt w:val="bullet"/>
+      <w:lvlText w:val="o"/>
+      <w:lvlJc w:val="left"/>
+      <w:pPr>
+        <w:ind w:left="3600" w:hanging="360"/>
+      </w:pPr>
+      <w:rPr>
+        <w:rFonts w:ascii="Courier New" w:hAnsi="Courier New" w:cs="Courier New"/>
+      </w:rPr>
+    </w:lvl>
+    <w:lvl w:ilvl="5">
+      <w:numFmt w:val="bullet"/>
+      <w:lvlText w:val=""/>
+      <w:lvlJc w:val="left"/>
+      <w:pPr>
+        <w:ind w:left="4320" w:hanging="360"/>
+      </w:pPr>
+      <w:rPr>
+        <w:rFonts w:ascii="Wingdings" w:hAnsi="Wingdings"/>
+      </w:rPr>
+    </w:lvl>
+    <w:lvl w:ilvl="6">
+      <w:numFmt w:val="bullet"/>
+      <w:lvlText w:val=""/>
+      <w:lvlJc w:val="left"/>
+      <w:pPr>
+        <w:ind w:left="5040" w:hanging="360"/>
+      </w:pPr>
+      <w:rPr>
+        <w:rFonts w:ascii="Symbol" w:hAnsi="Symbol"/>
+      </w:rPr>
+    </w:lvl>
+    <w:lvl w:ilvl="7">
+      <w:numFmt w:val="bullet"/>
+      <w:lvlText w:val="o"/>
+      <w:lvlJc w:val="left"/>
+      <w:pPr>
+        <w:ind w:left="5760" w:hanging="360"/>
+      </w:pPr>
+      <w:rPr>
+        <w:rFonts w:ascii="Courier New" w:hAnsi="Courier New" w:cs="Courier New"/>
+      </w:rPr>
+    </w:lvl>
+    <w:lvl w:ilvl="8">
+      <w:numFmt w:val="bullet"/>
+      <w:lvlText w:val=""/>
+      <w:lvlJc w:val="left"/>
+      <w:pPr>
+        <w:ind w:left="6480" w:hanging="360"/>
+      </w:pPr>
+      <w:rPr>
+        <w:rFonts w:ascii="Wingdings" w:hAnsi="Wingdings"/>
+      </w:rPr>
+    </w:lvl>
+  </w:abstractNum>
+  <w:abstractNum w:abstractNumId="18" w15:restartNumberingAfterBreak="0">
     <w:nsid w:val="463050FC"/>
     <w:multiLevelType w:val="hybridMultilevel"/>
     <w:tmpl w:val="2C8AF8DA"/>
@@ -6968,7 +7619,7 @@
       </w:rPr>
     </w:lvl>
   </w:abstractNum>
-  <w:abstractNum w:abstractNumId="14" w15:restartNumberingAfterBreak="0">
+  <w:abstractNum w:abstractNumId="19" w15:restartNumberingAfterBreak="0">
     <w:nsid w:val="4E4C0AC5"/>
     <w:multiLevelType w:val="multilevel"/>
     <w:tmpl w:val="9EEEAA1C"/>
@@ -7072,7 +7723,343 @@
       </w:rPr>
     </w:lvl>
   </w:abstractNum>
-  <w:abstractNum w:abstractNumId="15" w15:restartNumberingAfterBreak="0">
+  <w:abstractNum w:abstractNumId="20" w15:restartNumberingAfterBreak="0">
+    <w:nsid w:val="5D037E2C"/>
+    <w:multiLevelType w:val="hybridMultilevel"/>
+    <w:tmpl w:val="4F1A1B40"/>
+    <w:lvl w:ilvl="0" w:tplc="3F785C1A">
+      <w:start w:val="1"/>
+      <w:numFmt w:val="bullet"/>
+      <w:lvlText w:val="•"/>
+      <w:lvlJc w:val="left"/>
+      <w:pPr>
+        <w:ind w:left="720" w:hanging="360"/>
+      </w:pPr>
+      <w:rPr>
+        <w:rFonts w:hint="default"/>
+      </w:rPr>
+    </w:lvl>
+    <w:lvl w:ilvl="1" w:tplc="04090003" w:tentative="1">
+      <w:start w:val="1"/>
+      <w:numFmt w:val="bullet"/>
+      <w:lvlText w:val="o"/>
+      <w:lvlJc w:val="left"/>
+      <w:pPr>
+        <w:ind w:left="1440" w:hanging="360"/>
+      </w:pPr>
+      <w:rPr>
+        <w:rFonts w:ascii="Courier New" w:hAnsi="Courier New" w:cs="Courier New" w:hint="default"/>
+      </w:rPr>
+    </w:lvl>
+    <w:lvl w:ilvl="2" w:tplc="04090005" w:tentative="1">
+      <w:start w:val="1"/>
+      <w:numFmt w:val="bullet"/>
+      <w:lvlText w:val=""/>
+      <w:lvlJc w:val="left"/>
+      <w:pPr>
+        <w:ind w:left="2160" w:hanging="360"/>
+      </w:pPr>
+      <w:rPr>
+        <w:rFonts w:ascii="Wingdings" w:hAnsi="Wingdings" w:hint="default"/>
+      </w:rPr>
+    </w:lvl>
+    <w:lvl w:ilvl="3" w:tplc="04090001" w:tentative="1">
+      <w:start w:val="1"/>
+      <w:numFmt w:val="bullet"/>
+      <w:lvlText w:val=""/>
+      <w:lvlJc w:val="left"/>
+      <w:pPr>
+        <w:ind w:left="2880" w:hanging="360"/>
+      </w:pPr>
+      <w:rPr>
+        <w:rFonts w:ascii="Symbol" w:hAnsi="Symbol" w:hint="default"/>
+      </w:rPr>
+    </w:lvl>
+    <w:lvl w:ilvl="4" w:tplc="04090003" w:tentative="1">
+      <w:start w:val="1"/>
+      <w:numFmt w:val="bullet"/>
+      <w:lvlText w:val="o"/>
+      <w:lvlJc w:val="left"/>
+      <w:pPr>
+        <w:ind w:left="3600" w:hanging="360"/>
+      </w:pPr>
+      <w:rPr>
+        <w:rFonts w:ascii="Courier New" w:hAnsi="Courier New" w:cs="Courier New" w:hint="default"/>
+      </w:rPr>
+    </w:lvl>
+    <w:lvl w:ilvl="5" w:tplc="04090005" w:tentative="1">
+      <w:start w:val="1"/>
+      <w:numFmt w:val="bullet"/>
+      <w:lvlText w:val=""/>
+      <w:lvlJc w:val="left"/>
+      <w:pPr>
+        <w:ind w:left="4320" w:hanging="360"/>
+      </w:pPr>
+      <w:rPr>
+        <w:rFonts w:ascii="Wingdings" w:hAnsi="Wingdings" w:hint="default"/>
+      </w:rPr>
+    </w:lvl>
+    <w:lvl w:ilvl="6" w:tplc="04090001" w:tentative="1">
+      <w:start w:val="1"/>
+      <w:numFmt w:val="bullet"/>
+      <w:lvlText w:val=""/>
+      <w:lvlJc w:val="left"/>
+      <w:pPr>
+        <w:ind w:left="5040" w:hanging="360"/>
+      </w:pPr>
+      <w:rPr>
+        <w:rFonts w:ascii="Symbol" w:hAnsi="Symbol" w:hint="default"/>
+      </w:rPr>
+    </w:lvl>
+    <w:lvl w:ilvl="7" w:tplc="04090003" w:tentative="1">
+      <w:start w:val="1"/>
+      <w:numFmt w:val="bullet"/>
+      <w:lvlText w:val="o"/>
+      <w:lvlJc w:val="left"/>
+      <w:pPr>
+        <w:ind w:left="5760" w:hanging="360"/>
+      </w:pPr>
+      <w:rPr>
+        <w:rFonts w:ascii="Courier New" w:hAnsi="Courier New" w:cs="Courier New" w:hint="default"/>
+      </w:rPr>
+    </w:lvl>
+    <w:lvl w:ilvl="8" w:tplc="04090005" w:tentative="1">
+      <w:start w:val="1"/>
+      <w:numFmt w:val="bullet"/>
+      <w:lvlText w:val=""/>
+      <w:lvlJc w:val="left"/>
+      <w:pPr>
+        <w:ind w:left="6480" w:hanging="360"/>
+      </w:pPr>
+      <w:rPr>
+        <w:rFonts w:ascii="Wingdings" w:hAnsi="Wingdings" w:hint="default"/>
+      </w:rPr>
+    </w:lvl>
+  </w:abstractNum>
+  <w:abstractNum w:abstractNumId="21" w15:restartNumberingAfterBreak="0">
+    <w:nsid w:val="5F0932E0"/>
+    <w:multiLevelType w:val="hybridMultilevel"/>
+    <w:tmpl w:val="EBBC4B60"/>
+    <w:lvl w:ilvl="0" w:tplc="3F785C1A">
+      <w:start w:val="1"/>
+      <w:numFmt w:val="bullet"/>
+      <w:lvlText w:val="•"/>
+      <w:lvlJc w:val="left"/>
+      <w:pPr>
+        <w:ind w:left="720" w:hanging="360"/>
+      </w:pPr>
+      <w:rPr>
+        <w:rFonts w:hint="default"/>
+      </w:rPr>
+    </w:lvl>
+    <w:lvl w:ilvl="1" w:tplc="04090003" w:tentative="1">
+      <w:start w:val="1"/>
+      <w:numFmt w:val="bullet"/>
+      <w:lvlText w:val="o"/>
+      <w:lvlJc w:val="left"/>
+      <w:pPr>
+        <w:ind w:left="1440" w:hanging="360"/>
+      </w:pPr>
+      <w:rPr>
+        <w:rFonts w:ascii="Courier New" w:hAnsi="Courier New" w:cs="Courier New" w:hint="default"/>
+      </w:rPr>
+    </w:lvl>
+    <w:lvl w:ilvl="2" w:tplc="04090005" w:tentative="1">
+      <w:start w:val="1"/>
+      <w:numFmt w:val="bullet"/>
+      <w:lvlText w:val=""/>
+      <w:lvlJc w:val="left"/>
+      <w:pPr>
+        <w:ind w:left="2160" w:hanging="360"/>
+      </w:pPr>
+      <w:rPr>
+        <w:rFonts w:ascii="Wingdings" w:hAnsi="Wingdings" w:hint="default"/>
+      </w:rPr>
+    </w:lvl>
+    <w:lvl w:ilvl="3" w:tplc="04090001" w:tentative="1">
+      <w:start w:val="1"/>
+      <w:numFmt w:val="bullet"/>
+      <w:lvlText w:val=""/>
+      <w:lvlJc w:val="left"/>
+      <w:pPr>
+        <w:ind w:left="2880" w:hanging="360"/>
+      </w:pPr>
+      <w:rPr>
+        <w:rFonts w:ascii="Symbol" w:hAnsi="Symbol" w:hint="default"/>
+      </w:rPr>
+    </w:lvl>
+    <w:lvl w:ilvl="4" w:tplc="04090003" w:tentative="1">
+      <w:start w:val="1"/>
+      <w:numFmt w:val="bullet"/>
+      <w:lvlText w:val="o"/>
+      <w:lvlJc w:val="left"/>
+      <w:pPr>
+        <w:ind w:left="3600" w:hanging="360"/>
+      </w:pPr>
+      <w:rPr>
+        <w:rFonts w:ascii="Courier New" w:hAnsi="Courier New" w:cs="Courier New" w:hint="default"/>
+      </w:rPr>
+    </w:lvl>
+    <w:lvl w:ilvl="5" w:tplc="04090005" w:tentative="1">
+      <w:start w:val="1"/>
+      <w:numFmt w:val="bullet"/>
+      <w:lvlText w:val=""/>
+      <w:lvlJc w:val="left"/>
+      <w:pPr>
+        <w:ind w:left="4320" w:hanging="360"/>
+      </w:pPr>
+      <w:rPr>
+        <w:rFonts w:ascii="Wingdings" w:hAnsi="Wingdings" w:hint="default"/>
+      </w:rPr>
+    </w:lvl>
+    <w:lvl w:ilvl="6" w:tplc="04090001" w:tentative="1">
+      <w:start w:val="1"/>
+      <w:numFmt w:val="bullet"/>
+      <w:lvlText w:val=""/>
+      <w:lvlJc w:val="left"/>
+      <w:pPr>
+        <w:ind w:left="5040" w:hanging="360"/>
+      </w:pPr>
+      <w:rPr>
+        <w:rFonts w:ascii="Symbol" w:hAnsi="Symbol" w:hint="default"/>
+      </w:rPr>
+    </w:lvl>
+    <w:lvl w:ilvl="7" w:tplc="04090003" w:tentative="1">
+      <w:start w:val="1"/>
+      <w:numFmt w:val="bullet"/>
+      <w:lvlText w:val="o"/>
+      <w:lvlJc w:val="left"/>
+      <w:pPr>
+        <w:ind w:left="5760" w:hanging="360"/>
+      </w:pPr>
+      <w:rPr>
+        <w:rFonts w:ascii="Courier New" w:hAnsi="Courier New" w:cs="Courier New" w:hint="default"/>
+      </w:rPr>
+    </w:lvl>
+    <w:lvl w:ilvl="8" w:tplc="04090005" w:tentative="1">
+      <w:start w:val="1"/>
+      <w:numFmt w:val="bullet"/>
+      <w:lvlText w:val=""/>
+      <w:lvlJc w:val="left"/>
+      <w:pPr>
+        <w:ind w:left="6480" w:hanging="360"/>
+      </w:pPr>
+      <w:rPr>
+        <w:rFonts w:ascii="Wingdings" w:hAnsi="Wingdings" w:hint="default"/>
+      </w:rPr>
+    </w:lvl>
+  </w:abstractNum>
+  <w:abstractNum w:abstractNumId="22" w15:restartNumberingAfterBreak="0">
+    <w:nsid w:val="7572745D"/>
+    <w:multiLevelType w:val="hybridMultilevel"/>
+    <w:tmpl w:val="BB4A913E"/>
+    <w:lvl w:ilvl="0" w:tplc="3F785C1A">
+      <w:start w:val="1"/>
+      <w:numFmt w:val="bullet"/>
+      <w:lvlText w:val="•"/>
+      <w:lvlJc w:val="left"/>
+      <w:pPr>
+        <w:ind w:left="720" w:hanging="360"/>
+      </w:pPr>
+    </w:lvl>
+    <w:lvl w:ilvl="1" w:tplc="40090003" w:tentative="1">
+      <w:start w:val="1"/>
+      <w:numFmt w:val="bullet"/>
+      <w:lvlText w:val="o"/>
+      <w:lvlJc w:val="left"/>
+      <w:pPr>
+        <w:ind w:left="1440" w:hanging="360"/>
+      </w:pPr>
+      <w:rPr>
+        <w:rFonts w:ascii="Courier New" w:hAnsi="Courier New" w:cs="Courier New" w:hint="default"/>
+      </w:rPr>
+    </w:lvl>
+    <w:lvl w:ilvl="2" w:tplc="40090005" w:tentative="1">
+      <w:start w:val="1"/>
+      <w:numFmt w:val="bullet"/>
+      <w:lvlText w:val=""/>
+      <w:lvlJc w:val="left"/>
+      <w:pPr>
+        <w:ind w:left="2160" w:hanging="360"/>
+      </w:pPr>
+      <w:rPr>
+        <w:rFonts w:ascii="Wingdings" w:hAnsi="Wingdings" w:hint="default"/>
+      </w:rPr>
+    </w:lvl>
+    <w:lvl w:ilvl="3" w:tplc="40090001" w:tentative="1">
+      <w:start w:val="1"/>
+      <w:numFmt w:val="bullet"/>
+      <w:lvlText w:val=""/>
+      <w:lvlJc w:val="left"/>
+      <w:pPr>
+        <w:ind w:left="2880" w:hanging="360"/>
+      </w:pPr>
+      <w:rPr>
+        <w:rFonts w:ascii="Symbol" w:hAnsi="Symbol" w:hint="default"/>
+      </w:rPr>
+    </w:lvl>
+    <w:lvl w:ilvl="4" w:tplc="40090003" w:tentative="1">
+      <w:start w:val="1"/>
+      <w:numFmt w:val="bullet"/>
+      <w:lvlText w:val="o"/>
+      <w:lvlJc w:val="left"/>
+      <w:pPr>
+        <w:ind w:left="3600" w:hanging="360"/>
+      </w:pPr>
+      <w:rPr>
+        <w:rFonts w:ascii="Courier New" w:hAnsi="Courier New" w:cs="Courier New" w:hint="default"/>
+      </w:rPr>
+    </w:lvl>
+    <w:lvl w:ilvl="5" w:tplc="40090005" w:tentative="1">
+      <w:start w:val="1"/>
+      <w:numFmt w:val="bullet"/>
+      <w:lvlText w:val=""/>
+      <w:lvlJc w:val="left"/>
+      <w:pPr>
+        <w:ind w:left="4320" w:hanging="360"/>
+      </w:pPr>
+      <w:rPr>
+        <w:rFonts w:ascii="Wingdings" w:hAnsi="Wingdings" w:hint="default"/>
+      </w:rPr>
+    </w:lvl>
+    <w:lvl w:ilvl="6" w:tplc="40090001" w:tentative="1">
+      <w:start w:val="1"/>
+      <w:numFmt w:val="bullet"/>
+      <w:lvlText w:val=""/>
+      <w:lvlJc w:val="left"/>
+      <w:pPr>
+        <w:ind w:left="5040" w:hanging="360"/>
+      </w:pPr>
+      <w:rPr>
+        <w:rFonts w:ascii="Symbol" w:hAnsi="Symbol" w:hint="default"/>
+      </w:rPr>
+    </w:lvl>
+    <w:lvl w:ilvl="7" w:tplc="40090003" w:tentative="1">
+      <w:start w:val="1"/>
+      <w:numFmt w:val="bullet"/>
+      <w:lvlText w:val="o"/>
+      <w:lvlJc w:val="left"/>
+      <w:pPr>
+        <w:ind w:left="5760" w:hanging="360"/>
+      </w:pPr>
+      <w:rPr>
+        <w:rFonts w:ascii="Courier New" w:hAnsi="Courier New" w:cs="Courier New" w:hint="default"/>
+      </w:rPr>
+    </w:lvl>
+    <w:lvl w:ilvl="8" w:tplc="40090005" w:tentative="1">
+      <w:start w:val="1"/>
+      <w:numFmt w:val="bullet"/>
+      <w:lvlText w:val=""/>
+      <w:lvlJc w:val="left"/>
+      <w:pPr>
+        <w:ind w:left="6480" w:hanging="360"/>
+      </w:pPr>
+      <w:rPr>
+        <w:rFonts w:ascii="Wingdings" w:hAnsi="Wingdings" w:hint="default"/>
+      </w:rPr>
+    </w:lvl>
+  </w:abstractNum>
+  <w:abstractNum w:abstractNumId="23" w15:restartNumberingAfterBreak="0">
     <w:nsid w:val="765B4C0A"/>
     <w:multiLevelType w:val="multilevel"/>
     <w:tmpl w:val="C1F0BD36"/>
@@ -7176,7 +8163,7 @@
       </w:rPr>
     </w:lvl>
   </w:abstractNum>
-  <w:abstractNum w:abstractNumId="16" w15:restartNumberingAfterBreak="0">
+  <w:abstractNum w:abstractNumId="24" w15:restartNumberingAfterBreak="0">
     <w:nsid w:val="7848353F"/>
     <w:multiLevelType w:val="multilevel"/>
     <w:tmpl w:val="E152CCE2"/>
@@ -7280,7 +8267,7 @@
       </w:rPr>
     </w:lvl>
   </w:abstractNum>
-  <w:abstractNum w:abstractNumId="17" w15:restartNumberingAfterBreak="0">
+  <w:abstractNum w:abstractNumId="25" w15:restartNumberingAfterBreak="0">
     <w:nsid w:val="79615462"/>
     <w:multiLevelType w:val="multilevel"/>
     <w:tmpl w:val="00E6BC04"/>
@@ -7385,7 +8372,7 @@
       </w:rPr>
     </w:lvl>
   </w:abstractNum>
-  <w:abstractNum w:abstractNumId="18" w15:restartNumberingAfterBreak="0">
+  <w:abstractNum w:abstractNumId="26" w15:restartNumberingAfterBreak="0">
     <w:nsid w:val="7B9A1D83"/>
     <w:multiLevelType w:val="hybridMultilevel"/>
     <w:tmpl w:val="A97466CA"/>
@@ -7508,58 +8495,82 @@
     <w:abstractNumId w:val="2"/>
   </w:num>
   <w:num w:numId="4">
+    <w:abstractNumId w:val="24"/>
+  </w:num>
+  <w:num w:numId="5">
+    <w:abstractNumId w:val="15"/>
+  </w:num>
+  <w:num w:numId="6">
+    <w:abstractNumId w:val="10"/>
+  </w:num>
+  <w:num w:numId="7">
     <w:abstractNumId w:val="16"/>
   </w:num>
-  <w:num w:numId="5">
-    <w:abstractNumId w:val="11"/>
+  <w:num w:numId="8">
+    <w:abstractNumId w:val="26"/>
   </w:num>
-  <w:num w:numId="6">
-    <w:abstractNumId w:val="8"/>
+  <w:num w:numId="9">
+    <w:abstractNumId w:val="5"/>
   </w:num>
-  <w:num w:numId="7">
-    <w:abstractNumId w:val="12"/>
-  </w:num>
-  <w:num w:numId="8">
+  <w:num w:numId="10">
     <w:abstractNumId w:val="18"/>
   </w:num>
-  <w:num w:numId="9">
-    <w:abstractNumId w:val="4"/>
-  </w:num>
-  <w:num w:numId="10">
-    <w:abstractNumId w:val="13"/>
-  </w:num>
   <w:num w:numId="11">
-    <w:abstractNumId w:val="7"/>
+    <w:abstractNumId w:val="9"/>
   </w:num>
   <w:num w:numId="12">
     <w:abstractNumId w:val="3"/>
   </w:num>
   <w:num w:numId="13">
+    <w:abstractNumId w:val="7"/>
+  </w:num>
+  <w:num w:numId="14">
     <w:abstractNumId w:val="6"/>
   </w:num>
-  <w:num w:numId="14">
-    <w:abstractNumId w:val="5"/>
-  </w:num>
   <w:num w:numId="15">
-    <w:abstractNumId w:val="9"/>
+    <w:abstractNumId w:val="11"/>
   </w:num>
   <w:num w:numId="16">
-    <w:abstractNumId w:val="15"/>
+    <w:abstractNumId w:val="23"/>
   </w:num>
   <w:num w:numId="17">
+    <w:abstractNumId w:val="19"/>
+  </w:num>
+  <w:num w:numId="18">
+    <w:abstractNumId w:val="25"/>
+  </w:num>
+  <w:num w:numId="19">
+    <w:abstractNumId w:val="12"/>
+  </w:num>
+  <w:num w:numId="20">
+    <w:abstractNumId w:val="13"/>
+  </w:num>
+  <w:num w:numId="21">
+    <w:abstractNumId w:val="21"/>
+  </w:num>
+  <w:num w:numId="22">
+    <w:abstractNumId w:val="20"/>
+  </w:num>
+  <w:num w:numId="23">
     <w:abstractNumId w:val="14"/>
   </w:num>
-  <w:num w:numId="18">
+  <w:num w:numId="24">
+    <w:abstractNumId w:val="4"/>
+  </w:num>
+  <w:num w:numId="25">
     <w:abstractNumId w:val="17"/>
   </w:num>
-  <w:num w:numId="19">
-    <w:abstractNumId w:val="10"/>
+  <w:num w:numId="26">
+    <w:abstractNumId w:val="22"/>
+  </w:num>
+  <w:num w:numId="27">
+    <w:abstractNumId w:val="8"/>
   </w:num>
 </w:numbering>
 </file>
 
 <file path=word/styles.xml><?xml version="1.0" encoding="utf-8"?>
-<w:styles xmlns:mc="http://schemas.openxmlformats.org/markup-compatibility/2006" xmlns:r="http://schemas.openxmlformats.org/officeDocument/2006/relationships" xmlns:w="http://schemas.openxmlformats.org/wordprocessingml/2006/main" xmlns:w14="http://schemas.microsoft.com/office/word/2010/wordml" xmlns:w15="http://schemas.microsoft.com/office/word/2012/wordml" xmlns:w16cex="http://schemas.microsoft.com/office/word/2018/wordml/cex" xmlns:w16cid="http://schemas.microsoft.com/office/word/2016/wordml/cid" xmlns:w16="http://schemas.microsoft.com/office/word/2018/wordml" xmlns:w16se="http://schemas.microsoft.com/office/word/2015/wordml/symex" mc:Ignorable="w14 w15 w16se w16cid w16 w16cex">
+<w:styles xmlns:mc="http://schemas.openxmlformats.org/markup-compatibility/2006" xmlns:r="http://schemas.openxmlformats.org/officeDocument/2006/relationships" xmlns:w="http://schemas.openxmlformats.org/wordprocessingml/2006/main" xmlns:w14="http://schemas.microsoft.com/office/word/2010/wordml" xmlns:w15="http://schemas.microsoft.com/office/word/2012/wordml" xmlns:w16cex="http://schemas.microsoft.com/office/word/2018/wordml/cex" xmlns:w16cid="http://schemas.microsoft.com/office/word/2016/wordml/cid" xmlns:w16="http://schemas.microsoft.com/office/word/2018/wordml" xmlns:w16sdtdh="http://schemas.microsoft.com/office/word/2020/wordml/sdtdatahash" xmlns:w16se="http://schemas.microsoft.com/office/word/2015/wordml/symex" mc:Ignorable="w14 w15 w16se w16cid w16 w16cex w16sdtdh">
   <w:docDefaults>
     <w:rPrDefault>
       <w:rPr>
@@ -8092,6 +9103,18 @@
       <w:shd w:val="clear" w:color="auto" w:fill="E1DFDD"/>
     </w:rPr>
   </w:style>
+  <w:style w:type="character" w:styleId="FollowedHyperlink">
+    <w:name w:val="FollowedHyperlink"/>
+    <w:basedOn w:val="DefaultParagraphFont"/>
+    <w:uiPriority w:val="99"/>
+    <w:semiHidden/>
+    <w:unhideWhenUsed/>
+    <w:rsid w:val="00EF406C"/>
+    <w:rPr>
+      <w:color w:val="954F72" w:themeColor="followedHyperlink"/>
+      <w:u w:val="single"/>
+    </w:rPr>
+  </w:style>
 </w:styles>
 </file>
 

</xml_diff>

<commit_message>
added interview questions docs
</commit_message>
<xml_diff>
--- a/Resume/Resume_karthik_new.docx
+++ b/Resume/Resume_karthik_new.docx
@@ -1223,7 +1223,23 @@
           <w:b/>
           <w:bCs/>
         </w:rPr>
-        <w:t xml:space="preserve"> Software India </w:t>
+        <w:t xml:space="preserve"> </w:t>
+      </w:r>
+      <w:r>
+        <w:rPr>
+          <w:rFonts w:ascii="Times New Roman" w:eastAsia="Cambria" w:hAnsi="Times New Roman" w:cs="Times New Roman"/>
+          <w:b/>
+          <w:bCs/>
+        </w:rPr>
+        <w:t>Digital</w:t>
+      </w:r>
+      <w:r>
+        <w:rPr>
+          <w:rFonts w:ascii="Times New Roman" w:eastAsia="Cambria" w:hAnsi="Times New Roman" w:cs="Times New Roman"/>
+          <w:b/>
+          <w:bCs/>
+        </w:rPr>
+        <w:t xml:space="preserve"> India </w:t>
       </w:r>
       <w:r>
         <w:rPr>
@@ -3145,18 +3161,24 @@
           <w:kern w:val="0"/>
           <w:lang w:eastAsia="zh-CN" w:bidi="hi-IN"/>
         </w:rPr>
-        <w:t>NIT-</w:t>
-      </w:r>
-      <w:proofErr w:type="spellStart"/>
+        <w:t>NIT-W</w:t>
+      </w:r>
       <w:r>
         <w:rPr>
           <w:b/>
           <w:kern w:val="0"/>
           <w:lang w:eastAsia="zh-CN" w:bidi="hi-IN"/>
         </w:rPr>
-        <w:t>Wrangal</w:t>
-      </w:r>
-      <w:proofErr w:type="spellEnd"/>
+        <w:t>a</w:t>
+      </w:r>
+      <w:r>
+        <w:rPr>
+          <w:b/>
+          <w:kern w:val="0"/>
+          <w:lang w:eastAsia="zh-CN" w:bidi="hi-IN"/>
+        </w:rPr>
+        <w:t>rangal</w:t>
+      </w:r>
       <w:r>
         <w:rPr>
           <w:kern w:val="0"/>
@@ -3982,16 +4004,14 @@
         </w:rPr>
         <w:t xml:space="preserve"> </w:t>
       </w:r>
-      <w:proofErr w:type="spellStart"/>
       <w:r>
         <w:rPr>
           <w:bCs/>
           <w:color w:val="000000"/>
           <w:lang w:val="en-GB"/>
         </w:rPr>
-        <w:t>BitBucket</w:t>
-      </w:r>
-      <w:proofErr w:type="spellEnd"/>
+        <w:t>Bitbucket</w:t>
+      </w:r>
       <w:r>
         <w:rPr>
           <w:bCs/>
@@ -5504,14 +5524,7 @@
           <w:bCs/>
           <w:color w:val="000000"/>
         </w:rPr>
-        <w:t>CHINNI</w:t>
-      </w:r>
-      <w:r>
-        <w:rPr>
-          <w:bCs/>
-          <w:color w:val="000000"/>
-        </w:rPr>
-        <w:t xml:space="preserve"> </w:t>
+        <w:t xml:space="preserve">CHINNI </w:t>
       </w:r>
       <w:r>
         <w:rPr>

</xml_diff>

<commit_message>
adding matrix spiral and other sections
</commit_message>
<xml_diff>
--- a/Resume/Resume_karthik_new.docx
+++ b/Resume/Resume_karthik_new.docx
@@ -3740,7 +3740,7 @@
           <w:color w:val="000000"/>
           <w:lang w:val="en-GB"/>
         </w:rPr>
-        <w:t xml:space="preserve"> is a server that is developed to process the insurance policies. It takes requests form EPOS and processes to create proposals, policies and claims. </w:t>
+        <w:t xml:space="preserve"> is a server that is developed to process the insurance policies. It takes requests form</w:t>
       </w:r>
       <w:r>
         <w:rPr>
@@ -3749,6 +3749,105 @@
           <w:color w:val="000000"/>
           <w:lang w:val="en-GB"/>
         </w:rPr>
+        <w:t xml:space="preserve"> clients like</w:t>
+      </w:r>
+      <w:r>
+        <w:rPr>
+          <w:rFonts w:eastAsia="Arial Unicode MS"/>
+          <w:bCs/>
+          <w:color w:val="000000"/>
+          <w:lang w:val="en-GB"/>
+        </w:rPr>
+        <w:t xml:space="preserve"> EPOS</w:t>
+      </w:r>
+      <w:r>
+        <w:rPr>
+          <w:rFonts w:eastAsia="Arial Unicode MS"/>
+          <w:bCs/>
+          <w:color w:val="000000"/>
+          <w:lang w:val="en-GB"/>
+        </w:rPr>
+        <w:t xml:space="preserve"> and Pulse</w:t>
+      </w:r>
+      <w:r>
+        <w:rPr>
+          <w:rFonts w:eastAsia="Arial Unicode MS"/>
+          <w:bCs/>
+          <w:color w:val="000000"/>
+          <w:lang w:val="en-GB"/>
+        </w:rPr>
+        <w:t xml:space="preserve"> and processes</w:t>
+      </w:r>
+      <w:r>
+        <w:rPr>
+          <w:rFonts w:eastAsia="Arial Unicode MS"/>
+          <w:bCs/>
+          <w:color w:val="000000"/>
+          <w:lang w:val="en-GB"/>
+        </w:rPr>
+        <w:t xml:space="preserve"> them</w:t>
+      </w:r>
+      <w:r>
+        <w:rPr>
+          <w:rFonts w:eastAsia="Arial Unicode MS"/>
+          <w:bCs/>
+          <w:color w:val="000000"/>
+          <w:lang w:val="en-GB"/>
+        </w:rPr>
+        <w:t xml:space="preserve"> to create proposals, </w:t>
+      </w:r>
+      <w:r>
+        <w:rPr>
+          <w:rFonts w:eastAsia="Arial Unicode MS"/>
+          <w:bCs/>
+          <w:color w:val="000000"/>
+          <w:lang w:val="en-GB"/>
+        </w:rPr>
+        <w:t>policies,</w:t>
+      </w:r>
+      <w:r>
+        <w:rPr>
+          <w:rFonts w:eastAsia="Arial Unicode MS"/>
+          <w:bCs/>
+          <w:color w:val="000000"/>
+          <w:lang w:val="en-GB"/>
+        </w:rPr>
+        <w:t xml:space="preserve"> </w:t>
+      </w:r>
+      <w:r>
+        <w:rPr>
+          <w:rFonts w:eastAsia="Arial Unicode MS"/>
+          <w:bCs/>
+          <w:color w:val="000000"/>
+          <w:lang w:val="en-GB"/>
+        </w:rPr>
+        <w:t>claims</w:t>
+      </w:r>
+      <w:r>
+        <w:rPr>
+          <w:rFonts w:eastAsia="Arial Unicode MS"/>
+          <w:bCs/>
+          <w:color w:val="000000"/>
+          <w:lang w:val="en-GB"/>
+        </w:rPr>
+        <w:t>, reports etc</w:t>
+      </w:r>
+      <w:r>
+        <w:rPr>
+          <w:rFonts w:eastAsia="Arial Unicode MS"/>
+          <w:bCs/>
+          <w:color w:val="000000"/>
+          <w:lang w:val="en-GB"/>
+        </w:rPr>
+        <w:t xml:space="preserve">. </w:t>
+      </w:r>
+      <w:r>
+        <w:rPr>
+          <w:rFonts w:eastAsia="Arial Unicode MS"/>
+          <w:bCs/>
+          <w:color w:val="000000"/>
+          <w:lang w:val="en-GB"/>
+        </w:rPr>
         <w:t>The</w:t>
       </w:r>
       <w:r>
@@ -3812,13 +3911,42 @@
           <w:color w:val="000000"/>
           <w:lang w:val="en-GB"/>
         </w:rPr>
-        <w:t xml:space="preserve">amunda and work as per the workflow diagrams. It is a multi-module project and uses </w:t>
+        <w:t xml:space="preserve">amunda and work as per the workflow diagrams. </w:t>
+      </w:r>
+      <w:r>
+        <w:rPr>
+          <w:rFonts w:eastAsia="Arial Unicode MS"/>
+          <w:bCs/>
+          <w:color w:val="000000"/>
+          <w:lang w:val="en-GB"/>
+        </w:rPr>
+        <w:t xml:space="preserve">It is a multi-tenant application and uses </w:t>
+      </w:r>
+      <w:proofErr w:type="gramStart"/>
+      <w:r>
+        <w:rPr>
+          <w:rFonts w:eastAsia="Arial Unicode MS"/>
+          <w:bCs/>
+          <w:color w:val="000000"/>
+          <w:lang w:val="en-GB"/>
+        </w:rPr>
+        <w:t>Kafka ,</w:t>
+      </w:r>
+      <w:proofErr w:type="gramEnd"/>
+      <w:r>
+        <w:rPr>
+          <w:rFonts w:eastAsia="Arial Unicode MS"/>
+          <w:bCs/>
+          <w:color w:val="000000"/>
+          <w:lang w:val="en-GB"/>
+        </w:rPr>
+        <w:t xml:space="preserve"> </w:t>
       </w:r>
       <w:proofErr w:type="spellStart"/>
       <w:r>
         <w:rPr>
           <w:rFonts w:eastAsia="Arial Unicode MS"/>
-          <w:b/>
+          <w:bCs/>
           <w:color w:val="000000"/>
           <w:lang w:val="en-GB"/>
         </w:rPr>
@@ -3832,79 +3960,7 @@
           <w:color w:val="000000"/>
           <w:lang w:val="en-GB"/>
         </w:rPr>
-        <w:t>,</w:t>
-      </w:r>
-      <w:r>
-        <w:rPr>
-          <w:rFonts w:eastAsia="Arial Unicode MS"/>
-          <w:bCs/>
-          <w:color w:val="000000"/>
-          <w:lang w:val="en-GB"/>
-        </w:rPr>
-        <w:t xml:space="preserve"> </w:t>
-      </w:r>
-      <w:r>
-        <w:rPr>
-          <w:rFonts w:eastAsia="Arial Unicode MS"/>
-          <w:b/>
-          <w:color w:val="000000"/>
-          <w:lang w:val="en-GB"/>
-        </w:rPr>
-        <w:t>Kafka</w:t>
-      </w:r>
-      <w:r>
-        <w:rPr>
-          <w:rFonts w:eastAsia="Arial Unicode MS"/>
-          <w:bCs/>
-          <w:color w:val="000000"/>
-          <w:lang w:val="en-GB"/>
-        </w:rPr>
-        <w:t xml:space="preserve"> and </w:t>
-      </w:r>
-      <w:r>
-        <w:rPr>
-          <w:rFonts w:eastAsia="Arial Unicode MS"/>
-          <w:b/>
-          <w:color w:val="000000"/>
-          <w:lang w:val="en-GB"/>
-        </w:rPr>
-        <w:t>Zookeeper</w:t>
-      </w:r>
-      <w:r>
-        <w:rPr>
-          <w:rFonts w:eastAsia="Arial Unicode MS"/>
-          <w:bCs/>
-          <w:color w:val="000000"/>
-          <w:lang w:val="en-GB"/>
-        </w:rPr>
-        <w:t xml:space="preserve"> in it.</w:t>
-      </w:r>
-      <w:r>
-        <w:rPr>
-          <w:rFonts w:eastAsia="Arial Unicode MS"/>
-          <w:bCs/>
-          <w:color w:val="000000"/>
-          <w:lang w:val="en-GB"/>
-        </w:rPr>
-        <w:t xml:space="preserve"> It is developed using </w:t>
-      </w:r>
-      <w:r>
-        <w:rPr>
-          <w:rFonts w:eastAsia="Arial Unicode MS"/>
-          <w:b/>
-          <w:color w:val="000000"/>
-          <w:lang w:val="en-GB"/>
-        </w:rPr>
-        <w:t>micro service architecture</w:t>
-      </w:r>
-      <w:r>
-        <w:rPr>
-          <w:rFonts w:eastAsia="Arial Unicode MS"/>
-          <w:bCs/>
-          <w:color w:val="000000"/>
-          <w:lang w:val="en-GB"/>
-        </w:rPr>
-        <w:t>.</w:t>
+        <w:t xml:space="preserve"> and Zookeeper in its architecture. </w:t>
       </w:r>
     </w:p>
     <w:p>

</xml_diff>